<commit_message>
Small fixes. Hyperlinks. Mention sym file WP
</commit_message>
<xml_diff>
--- a/parse.docx
+++ b/parse.docx
@@ -496,7 +496,7 @@
         <w:pStyle w:val="FirstParagraph"/>
       </w:pPr>
       <w:r>
-        <w:t xml:space="preserve">A common issue is users who are ingesting fields will default to using</w:t>
+        <w:t xml:space="preserve">A common mistake by users loading CSV data is to use</w:t>
       </w:r>
       <w:r>
         <w:t xml:space="preserve"> </w:t>
@@ -508,7 +508,10 @@
         <w:t xml:space="preserve">S</w:t>
       </w:r>
       <w:r>
-        <w:t xml:space="preserve">.</w:t>
+        <w:t xml:space="preserve"> </w:t>
+      </w:r>
+      <w:r>
+        <w:t xml:space="preserve">as a default datatype.</w:t>
       </w:r>
       <w:r>
         <w:t xml:space="preserve"> </w:t>
@@ -531,7 +534,7 @@
         <w:t xml:space="preserve"> </w:t>
       </w:r>
       <w:r>
-        <w:t xml:space="preserve">which is not designed for the passing of random character data. Instead</w:t>
+        <w:t xml:space="preserve">which should only be used when loading columns that have a small number of unique values. Instead</w:t>
       </w:r>
       <w:r>
         <w:t xml:space="preserve"> </w:t>
@@ -546,25 +549,7 @@
         <w:t xml:space="preserve"> </w:t>
       </w:r>
       <w:r>
-        <w:t xml:space="preserve">should be used to ingest to character arrays. Type</w:t>
-      </w:r>
-      <w:r>
-        <w:t xml:space="preserve"> </w:t>
-      </w:r>
-      <w:r>
-        <w:rPr>
-          <w:rStyle w:val="VerbatimChar"/>
-        </w:rPr>
-        <w:t xml:space="preserve">10h</w:t>
-      </w:r>
-      <w:r>
-        <w:t xml:space="preserve"> </w:t>
-      </w:r>
-      <w:r>
-        <w:t xml:space="preserve">or</w:t>
-      </w:r>
-      <w:r>
-        <w:t xml:space="preserve"> </w:t>
+        <w:t xml:space="preserve">when uncertain, this will load the data as strings (</w:t>
       </w:r>
       <w:r>
         <w:rPr>
@@ -576,7 +561,7 @@
         <w:t xml:space="preserve"> </w:t>
       </w:r>
       <w:r>
-        <w:t xml:space="preserve">in a table meta.</w:t>
+        <w:t xml:space="preserve">in a table meta).</w:t>
       </w:r>
     </w:p>
     <w:p>
@@ -775,6 +760,24 @@
         <w:br w:type="textWrapping"/>
       </w:r>
       <w:r>
+        <w:br w:type="textWrapping"/>
+      </w:r>
+      <w:r>
+        <w:br w:type="textWrapping"/>
+      </w:r>
+      <w:r>
+        <w:br w:type="textWrapping"/>
+      </w:r>
+      <w:r>
+        <w:br w:type="textWrapping"/>
+      </w:r>
+      <w:r>
+        <w:br w:type="textWrapping"/>
+      </w:r>
+      <w:r>
+        <w:br w:type="textWrapping"/>
+      </w:r>
+      <w:r>
         <w:rPr>
           <w:rStyle w:val="VerbatimChar"/>
         </w:rPr>
@@ -801,7 +804,7 @@
         <w:rPr>
           <w:rStyle w:val="DataTypeTok"/>
         </w:rPr>
-        <w:t xml:space="preserve">.</w:t>
+        <w:t xml:space="preserve">. //Delete r</w:t>
       </w:r>
       <w:r>
         <w:br w:type="textWrapping"/>
@@ -810,7 +813,7 @@
         <w:rPr>
           <w:rStyle w:val="DataTypeTok"/>
         </w:rPr>
-        <w:t xml:space="preserve">.Q.gc[]</w:t>
+        <w:t xml:space="preserve">.Q.gc[] //Run garbage collection</w:t>
       </w:r>
       <w:r>
         <w:br w:type="textWrapping"/>
@@ -843,7 +846,7 @@
         <w:rPr>
           <w:rStyle w:val="DataTypeTok"/>
         </w:rPr>
-        <w:t xml:space="preserve">symw //After the object is deleted and garbage collection no memory is returned to the process </w:t>
+        <w:t xml:space="preserve">symw //No memory is returned to the process </w:t>
       </w:r>
     </w:p>
     <w:p>
@@ -863,6 +866,24 @@
         <w:br w:type="textWrapping"/>
       </w:r>
       <w:r>
+        <w:br w:type="textWrapping"/>
+      </w:r>
+      <w:r>
+        <w:br w:type="textWrapping"/>
+      </w:r>
+      <w:r>
+        <w:br w:type="textWrapping"/>
+      </w:r>
+      <w:r>
+        <w:br w:type="textWrapping"/>
+      </w:r>
+      <w:r>
+        <w:br w:type="textWrapping"/>
+      </w:r>
+      <w:r>
+        <w:br w:type="textWrapping"/>
+      </w:r>
+      <w:r>
         <w:rPr>
           <w:rStyle w:val="VerbatimChar"/>
         </w:rPr>
@@ -875,31 +896,74 @@
         <w:br w:type="textWrapping"/>
       </w:r>
       <w:r>
-        <w:rPr>
-          <w:rStyle w:val="VerbatimChar"/>
-        </w:rPr>
-        <w:t xml:space="preserve">11205 588264</w:t>
+        <w:br w:type="textWrapping"/>
+      </w:r>
+      <w:r>
+        <w:br w:type="textWrapping"/>
+      </w:r>
+      <w:r>
+        <w:br w:type="textWrapping"/>
+      </w:r>
+      <w:r>
+        <w:br w:type="textWrapping"/>
+      </w:r>
+      <w:r>
+        <w:br w:type="textWrapping"/>
+      </w:r>
+      <w:r>
+        <w:br w:type="textWrapping"/>
+      </w:r>
+      <w:r>
+        <w:rPr>
+          <w:rStyle w:val="VerbatimChar"/>
+        </w:rPr>
+        <w:t xml:space="preserve">1200 53438</w:t>
+      </w:r>
+    </w:p>
+    <w:p>
+      <w:pPr>
+        <w:pStyle w:val="FirstParagraph"/>
+      </w:pPr>
+      <w:r>
+        <w:t xml:space="preserve">The white paper</w:t>
+      </w:r>
+      <w:r>
+        <w:t xml:space="preserve"> </w:t>
+      </w:r>
+      <w:hyperlink r:id="rId28">
+        <w:r>
+          <w:rPr>
+            <w:rStyle w:val="Hyperlink"/>
+          </w:rPr>
+          <w:t xml:space="preserve">Working With Sym Files</w:t>
+        </w:r>
+      </w:hyperlink>
+      <w:r>
+        <w:t xml:space="preserve"> </w:t>
+      </w:r>
+      <w:r>
+        <w:t xml:space="preserve">covers this topic in greater detail when it comes time to store symbols to disk.</w:t>
       </w:r>
     </w:p>
     <w:p>
       <w:pPr>
         <w:pStyle w:val="Heading2"/>
       </w:pPr>
-      <w:bookmarkStart w:id="28" w:name="complex-parsing"/>
+      <w:bookmarkStart w:id="29" w:name="complex-parsing"/>
       <w:r>
         <w:t xml:space="preserve">Complex parsing</w:t>
       </w:r>
-      <w:bookmarkEnd w:id="28"/>
+      <w:bookmarkEnd w:id="29"/>
     </w:p>
     <w:p>
       <w:pPr>
         <w:pStyle w:val="Heading3"/>
       </w:pPr>
-      <w:bookmarkStart w:id="29" w:name="date-format"/>
+      <w:bookmarkStart w:id="30" w:name="date-format"/>
       <w:r>
         <w:t xml:space="preserve">Date format</w:t>
       </w:r>
-      <w:bookmarkEnd w:id="29"/>
+      <w:bookmarkEnd w:id="30"/>
     </w:p>
     <w:p>
       <w:pPr>
@@ -925,7 +989,7 @@
         <w:t xml:space="preserve"> </w:t>
       </w:r>
       <w:r>
-        <w:t xml:space="preserve">to control between parsing dates. 0 is</w:t>
+        <w:t xml:space="preserve">to control parsing of dates. Set to 0 for</w:t>
       </w:r>
       <w:r>
         <w:t xml:space="preserve"> </w:t>
@@ -943,7 +1007,7 @@
         <w:t xml:space="preserve"> </w:t>
       </w:r>
       <w:r>
-        <w:t xml:space="preserve">and 1 is</w:t>
+        <w:t xml:space="preserve">and 1 for</w:t>
       </w:r>
       <w:r>
         <w:t xml:space="preserve"> </w:t>
@@ -969,7 +1033,7 @@
           <w:ilvl w:val="1"/>
         </w:numPr>
       </w:pPr>
-      <w:hyperlink r:id="rId30">
+      <w:hyperlink r:id="rId31">
         <w:r>
           <w:rPr>
             <w:rStyle w:val="Hyperlink"/>
@@ -1202,10 +1266,195 @@
     </w:p>
     <w:p>
       <w:pPr>
+        <w:pStyle w:val="SourceCode"/>
+      </w:pPr>
+      <w:r>
+        <w:rPr>
+          <w:rStyle w:val="OperatorTok"/>
+        </w:rPr>
+        <w:t xml:space="preserve">/</w:t>
+      </w:r>
+      <w:r>
+        <w:rPr>
+          <w:rStyle w:val="ErrorTok"/>
+        </w:rPr>
+        <w:t xml:space="preserve">/</w:t>
+      </w:r>
+      <w:r>
+        <w:rPr>
+          <w:rStyle w:val="NormalTok"/>
+        </w:rPr>
+        <w:t xml:space="preserve">Using \z correctly will perform much better than using a manual parsing method</w:t>
+      </w:r>
+      <w:r>
+        <w:br w:type="textWrapping"/>
+      </w:r>
+      <w:r>
+        <w:rPr>
+          <w:rStyle w:val="NormalTok"/>
+        </w:rPr>
+        <w:t xml:space="preserve">manyDates</w:t>
+      </w:r>
+      <w:r>
+        <w:rPr>
+          <w:rStyle w:val="OperatorTok"/>
+        </w:rPr>
+        <w:t xml:space="preserve">:</w:t>
+      </w:r>
+      <w:r>
+        <w:rPr>
+          <w:rStyle w:val="DecValTok"/>
+        </w:rPr>
+        <w:t xml:space="preserve">100000</w:t>
+      </w:r>
+      <w:r>
+        <w:rPr>
+          <w:rStyle w:val="CommentTok"/>
+        </w:rPr>
+        <w:t xml:space="preserve">#enlist "30/12/2010"</w:t>
+      </w:r>
+      <w:r>
+        <w:br w:type="textWrapping"/>
+      </w:r>
+      <w:r>
+        <w:rPr>
+          <w:rStyle w:val="NormalTok"/>
+        </w:rPr>
+        <w:t xml:space="preserve">\t </w:t>
+      </w:r>
+      <w:r>
+        <w:rPr>
+          <w:rStyle w:val="StringTok"/>
+        </w:rPr>
+        <w:t xml:space="preserve">"D"</w:t>
+      </w:r>
+      <w:r>
+        <w:rPr>
+          <w:rStyle w:val="OperatorTok"/>
+        </w:rPr>
+        <w:t xml:space="preserve">$</w:t>
+      </w:r>
+      <w:r>
+        <w:rPr>
+          <w:rStyle w:val="NormalTok"/>
+        </w:rPr>
+        <w:t xml:space="preserve">{</w:t>
+      </w:r>
+      <w:r>
+        <w:rPr>
+          <w:rStyle w:val="StringTok"/>
+        </w:rPr>
+        <w:t xml:space="preserve">"."</w:t>
+      </w:r>
+      <w:r>
+        <w:rPr>
+          <w:rStyle w:val="NormalTok"/>
+        </w:rPr>
+        <w:t xml:space="preserve"> sv reverse </w:t>
+      </w:r>
+      <w:r>
+        <w:rPr>
+          <w:rStyle w:val="StringTok"/>
+        </w:rPr>
+        <w:t xml:space="preserve">"/"</w:t>
+      </w:r>
+      <w:r>
+        <w:rPr>
+          <w:rStyle w:val="NormalTok"/>
+        </w:rPr>
+        <w:t xml:space="preserve"> vs x} each manyDates</w:t>
+      </w:r>
+    </w:p>
+    <w:p>
+      <w:pPr>
+        <w:pStyle w:val="SourceCode"/>
+      </w:pPr>
+      <w:r>
+        <w:rPr>
+          <w:rStyle w:val="VerbatimChar"/>
+        </w:rPr>
+        <w:t xml:space="preserve">98</w:t>
+      </w:r>
+    </w:p>
+    <w:p>
+      <w:pPr>
+        <w:pStyle w:val="SourceCode"/>
+      </w:pPr>
+      <w:r>
+        <w:rPr>
+          <w:rStyle w:val="NormalTok"/>
+        </w:rPr>
+        <w:t xml:space="preserve">\z </w:t>
+      </w:r>
+      <w:r>
+        <w:rPr>
+          <w:rStyle w:val="DecValTok"/>
+        </w:rPr>
+        <w:t xml:space="preserve">1</w:t>
+      </w:r>
+      <w:r>
+        <w:br w:type="textWrapping"/>
+      </w:r>
+      <w:r>
+        <w:rPr>
+          <w:rStyle w:val="NormalTok"/>
+        </w:rPr>
+        <w:t xml:space="preserve">\t </w:t>
+      </w:r>
+      <w:r>
+        <w:rPr>
+          <w:rStyle w:val="StringTok"/>
+        </w:rPr>
+        <w:t xml:space="preserve">"D"</w:t>
+      </w:r>
+      <w:r>
+        <w:rPr>
+          <w:rStyle w:val="OperatorTok"/>
+        </w:rPr>
+        <w:t xml:space="preserve">$</w:t>
+      </w:r>
+      <w:r>
+        <w:rPr>
+          <w:rStyle w:val="NormalTok"/>
+        </w:rPr>
+        <w:t xml:space="preserve">manyDates</w:t>
+      </w:r>
+    </w:p>
+    <w:p>
+      <w:pPr>
+        <w:pStyle w:val="SourceCode"/>
+      </w:pPr>
+      <w:r>
+        <w:rPr>
+          <w:rStyle w:val="VerbatimChar"/>
+        </w:rPr>
+        <w:t xml:space="preserve">7</w:t>
+      </w:r>
+    </w:p>
+    <w:p>
+      <w:pPr>
+        <w:pStyle w:val="Heading3"/>
+      </w:pPr>
+      <w:bookmarkStart w:id="32" w:name="other-accepted-time-and-date-formats"/>
+      <w:r>
+        <w:t xml:space="preserve">Other accepted time and date formats</w:t>
+      </w:r>
+      <w:bookmarkEnd w:id="32"/>
+    </w:p>
+    <w:p>
+      <w:pPr>
         <w:pStyle w:val="FirstParagraph"/>
       </w:pPr>
       <w:r>
-        <w:t xml:space="preserve">This is much preferred than the alternative</w:t>
+        <w:t xml:space="preserve">Many other formats can be parsed by kdb+.</w:t>
+      </w:r>
+    </w:p>
+    <w:p>
+      <w:pPr>
+        <w:pStyle w:val="BodyText"/>
+      </w:pPr>
+      <w:r>
+        <w:t xml:space="preserve">A selection:</w:t>
       </w:r>
     </w:p>
     <w:p>
@@ -1214,6 +1463,508 @@
       </w:pPr>
       <w:r>
         <w:rPr>
+          <w:rStyle w:val="StringTok"/>
+        </w:rPr>
+        <w:t xml:space="preserve">"D"</w:t>
+      </w:r>
+      <w:r>
+        <w:rPr>
+          <w:rStyle w:val="OperatorTok"/>
+        </w:rPr>
+        <w:t xml:space="preserve">$</w:t>
+      </w:r>
+      <w:r>
+        <w:rPr>
+          <w:rStyle w:val="StringTok"/>
+        </w:rPr>
+        <w:t xml:space="preserve">"2018-12-30"</w:t>
+      </w:r>
+    </w:p>
+    <w:p>
+      <w:pPr>
+        <w:pStyle w:val="SourceCode"/>
+      </w:pPr>
+      <w:r>
+        <w:rPr>
+          <w:rStyle w:val="VerbatimChar"/>
+        </w:rPr>
+        <w:t xml:space="preserve">2018.12.30</w:t>
+      </w:r>
+    </w:p>
+    <w:p>
+      <w:pPr>
+        <w:pStyle w:val="SourceCode"/>
+      </w:pPr>
+      <w:r>
+        <w:rPr>
+          <w:rStyle w:val="StringTok"/>
+        </w:rPr>
+        <w:t xml:space="preserve">"D"</w:t>
+      </w:r>
+      <w:r>
+        <w:rPr>
+          <w:rStyle w:val="OperatorTok"/>
+        </w:rPr>
+        <w:t xml:space="preserve">$</w:t>
+      </w:r>
+      <w:r>
+        <w:rPr>
+          <w:rStyle w:val="StringTok"/>
+        </w:rPr>
+        <w:t xml:space="preserve">"2018 Jan 30"</w:t>
+      </w:r>
+    </w:p>
+    <w:p>
+      <w:pPr>
+        <w:pStyle w:val="SourceCode"/>
+      </w:pPr>
+      <w:r>
+        <w:rPr>
+          <w:rStyle w:val="VerbatimChar"/>
+        </w:rPr>
+        <w:t xml:space="preserve">2018.01.30</w:t>
+      </w:r>
+    </w:p>
+    <w:p>
+      <w:pPr>
+        <w:pStyle w:val="SourceCode"/>
+      </w:pPr>
+      <w:r>
+        <w:rPr>
+          <w:rStyle w:val="StringTok"/>
+        </w:rPr>
+        <w:t xml:space="preserve">"D"</w:t>
+      </w:r>
+      <w:r>
+        <w:rPr>
+          <w:rStyle w:val="OperatorTok"/>
+        </w:rPr>
+        <w:t xml:space="preserve">$</w:t>
+      </w:r>
+      <w:r>
+        <w:rPr>
+          <w:rStyle w:val="StringTok"/>
+        </w:rPr>
+        <w:t xml:space="preserve">"2018 January 30"</w:t>
+      </w:r>
+    </w:p>
+    <w:p>
+      <w:pPr>
+        <w:pStyle w:val="SourceCode"/>
+      </w:pPr>
+      <w:r>
+        <w:rPr>
+          <w:rStyle w:val="VerbatimChar"/>
+        </w:rPr>
+        <w:t xml:space="preserve">2018.01.30</w:t>
+      </w:r>
+    </w:p>
+    <w:p>
+      <w:pPr>
+        <w:pStyle w:val="SourceCode"/>
+      </w:pPr>
+      <w:r>
+        <w:rPr>
+          <w:rStyle w:val="StringTok"/>
+        </w:rPr>
+        <w:t xml:space="preserve">"P"</w:t>
+      </w:r>
+      <w:r>
+        <w:rPr>
+          <w:rStyle w:val="OperatorTok"/>
+        </w:rPr>
+        <w:t xml:space="preserve">$</w:t>
+      </w:r>
+      <w:r>
+        <w:rPr>
+          <w:rStyle w:val="StringTok"/>
+        </w:rPr>
+        <w:t xml:space="preserve">"1546300800"</w:t>
+      </w:r>
+      <w:r>
+        <w:rPr>
+          <w:rStyle w:val="NormalTok"/>
+        </w:rPr>
+        <w:t xml:space="preserve"> </w:t>
+      </w:r>
+      <w:r>
+        <w:rPr>
+          <w:rStyle w:val="OperatorTok"/>
+        </w:rPr>
+        <w:t xml:space="preserve">/</w:t>
+      </w:r>
+      <w:r>
+        <w:rPr>
+          <w:rStyle w:val="ErrorTok"/>
+        </w:rPr>
+        <w:t xml:space="preserve">/</w:t>
+      </w:r>
+      <w:r>
+        <w:rPr>
+          <w:rStyle w:val="NormalTok"/>
+        </w:rPr>
+        <w:t xml:space="preserve">Unix epoch</w:t>
+      </w:r>
+    </w:p>
+    <w:p>
+      <w:pPr>
+        <w:pStyle w:val="SourceCode"/>
+      </w:pPr>
+      <w:r>
+        <w:rPr>
+          <w:rStyle w:val="VerbatimChar"/>
+        </w:rPr>
+        <w:t xml:space="preserve">2019.01.01D00:00:00.000000000</w:t>
+      </w:r>
+    </w:p>
+    <w:p>
+      <w:pPr>
+        <w:pStyle w:val="SourceCode"/>
+      </w:pPr>
+      <w:r>
+        <w:rPr>
+          <w:rStyle w:val="OperatorTok"/>
+        </w:rPr>
+        <w:t xml:space="preserve">/</w:t>
+      </w:r>
+      <w:r>
+        <w:rPr>
+          <w:rStyle w:val="ErrorTok"/>
+        </w:rPr>
+        <w:t xml:space="preserve">/</w:t>
+      </w:r>
+      <w:r>
+        <w:rPr>
+          <w:rStyle w:val="NormalTok"/>
+        </w:rPr>
+        <w:t xml:space="preserve">These value only parse to the deprecated datetime Z format</w:t>
+      </w:r>
+      <w:r>
+        <w:br w:type="textWrapping"/>
+      </w:r>
+      <w:r>
+        <w:rPr>
+          <w:rStyle w:val="OperatorTok"/>
+        </w:rPr>
+        <w:t xml:space="preserve">/</w:t>
+      </w:r>
+      <w:r>
+        <w:rPr>
+          <w:rStyle w:val="ErrorTok"/>
+        </w:rPr>
+        <w:t xml:space="preserve">/</w:t>
+      </w:r>
+      <w:r>
+        <w:rPr>
+          <w:rStyle w:val="NormalTok"/>
+        </w:rPr>
+        <w:t xml:space="preserve">We can simply cast them to timestamps</w:t>
+      </w:r>
+      <w:r>
+        <w:br w:type="textWrapping"/>
+      </w:r>
+      <w:r>
+        <w:rPr>
+          <w:rStyle w:val="StringTok"/>
+        </w:rPr>
+        <w:t xml:space="preserve">`</w:t>
+      </w:r>
+      <w:r>
+        <w:rPr>
+          <w:rStyle w:val="DataTypeTok"/>
+        </w:rPr>
+        <w:t xml:space="preserve">timestamp$"Z"$"2019-01-01T00:00:00.000Z"</w:t>
+      </w:r>
+    </w:p>
+    <w:p>
+      <w:pPr>
+        <w:pStyle w:val="SourceCode"/>
+      </w:pPr>
+      <w:r>
+        <w:rPr>
+          <w:rStyle w:val="VerbatimChar"/>
+        </w:rPr>
+        <w:t xml:space="preserve">2019.01.01D00:00:00.000000000</w:t>
+      </w:r>
+    </w:p>
+    <w:p>
+      <w:pPr>
+        <w:pStyle w:val="Heading2"/>
+      </w:pPr>
+      <w:bookmarkStart w:id="33" w:name="speed-and-efficiency"/>
+      <w:r>
+        <w:t xml:space="preserve">Speed and efficiency</w:t>
+      </w:r>
+      <w:bookmarkEnd w:id="33"/>
+    </w:p>
+    <w:p>
+      <w:pPr>
+        <w:pStyle w:val="Heading3"/>
+      </w:pPr>
+      <w:bookmarkStart w:id="34" w:name="dont-do-the-same-work-twice-.q.fu"/>
+      <w:r>
+        <w:t xml:space="preserve">Don’t do the same work twice (.Q.fu)</w:t>
+      </w:r>
+      <w:bookmarkEnd w:id="34"/>
+    </w:p>
+    <w:p>
+      <w:pPr>
+        <w:pStyle w:val="FirstParagraph"/>
+      </w:pPr>
+      <w:r>
+        <w:t xml:space="preserve">There are often fields which we cannot parse natively. Parsing using custom string manipulations is a computationally intensive task.</w:t>
+      </w:r>
+      <w:r>
+        <w:t xml:space="preserve"> </w:t>
+      </w:r>
+      <w:r>
+        <w:t xml:space="preserve">One way to avoid this is by applying the function once per distinct item and mapping the result.</w:t>
+      </w:r>
+      <w:r>
+        <w:t xml:space="preserve"> </w:t>
+      </w:r>
+      <w:r>
+        <w:t xml:space="preserve">This is only suitable when the data has a smaller number of distinct elements in it.</w:t>
+      </w:r>
+      <w:r>
+        <w:t xml:space="preserve"> </w:t>
+      </w:r>
+      <w:r>
+        <w:t xml:space="preserve">.i.e for dates but not unique timestamps etc.</w:t>
+      </w:r>
+    </w:p>
+    <w:p>
+      <w:pPr>
+        <w:pStyle w:val="BodyText"/>
+      </w:pPr>
+      <w:r>
+        <w:rPr>
+          <w:rStyle w:val="VerbatimChar"/>
+        </w:rPr>
+        <w:t xml:space="preserve">.Q.fu</w:t>
+      </w:r>
+      <w:r>
+        <w:t xml:space="preserve"> </w:t>
+      </w:r>
+      <w:r>
+        <w:t xml:space="preserve">simplifies this task</w:t>
+      </w:r>
+    </w:p>
+    <w:p>
+      <w:pPr>
+        <w:pStyle w:val="SourceCode"/>
+      </w:pPr>
+      <w:r>
+        <w:rPr>
+          <w:rStyle w:val="OperatorTok"/>
+        </w:rPr>
+        <w:t xml:space="preserve">/</w:t>
+      </w:r>
+      <w:r>
+        <w:rPr>
+          <w:rStyle w:val="ErrorTok"/>
+        </w:rPr>
+        <w:t xml:space="preserve">/</w:t>
+      </w:r>
+      <w:r>
+        <w:rPr>
+          <w:rStyle w:val="NormalTok"/>
+        </w:rPr>
+        <w:t xml:space="preserve">Take this example which will not parse</w:t>
+      </w:r>
+      <w:r>
+        <w:rPr>
+          <w:rStyle w:val="OperatorTok"/>
+        </w:rPr>
+        <w:t xml:space="preserve">:</w:t>
+      </w:r>
+      <w:r>
+        <w:br w:type="textWrapping"/>
+      </w:r>
+      <w:r>
+        <w:rPr>
+          <w:rStyle w:val="StringTok"/>
+        </w:rPr>
+        <w:t xml:space="preserve">"D"</w:t>
+      </w:r>
+      <w:r>
+        <w:rPr>
+          <w:rStyle w:val="OperatorTok"/>
+        </w:rPr>
+        <w:t xml:space="preserve">$</w:t>
+      </w:r>
+      <w:r>
+        <w:rPr>
+          <w:rStyle w:val="StringTok"/>
+        </w:rPr>
+        <w:t xml:space="preserve">"November 30 2018"</w:t>
+      </w:r>
+    </w:p>
+    <w:p>
+      <w:pPr>
+        <w:pStyle w:val="SourceCode"/>
+      </w:pPr>
+      <w:r>
+        <w:rPr>
+          <w:rStyle w:val="VerbatimChar"/>
+        </w:rPr>
+        <w:t xml:space="preserve">0Nd</w:t>
+      </w:r>
+    </w:p>
+    <w:p>
+      <w:pPr>
+        <w:pStyle w:val="SourceCode"/>
+      </w:pPr>
+      <w:r>
+        <w:rPr>
+          <w:rStyle w:val="OperatorTok"/>
+        </w:rPr>
+        <w:t xml:space="preserve">/</w:t>
+      </w:r>
+      <w:r>
+        <w:rPr>
+          <w:rStyle w:val="ErrorTok"/>
+        </w:rPr>
+        <w:t xml:space="preserve">/</w:t>
+      </w:r>
+      <w:r>
+        <w:rPr>
+          <w:rStyle w:val="NormalTok"/>
+        </w:rPr>
+        <w:t xml:space="preserve">By reordering the components it will parse</w:t>
+      </w:r>
+      <w:r>
+        <w:br w:type="textWrapping"/>
+      </w:r>
+      <w:r>
+        <w:rPr>
+          <w:rStyle w:val="StringTok"/>
+        </w:rPr>
+        <w:t xml:space="preserve">"D"</w:t>
+      </w:r>
+      <w:r>
+        <w:rPr>
+          <w:rStyle w:val="OperatorTok"/>
+        </w:rPr>
+        <w:t xml:space="preserve">$</w:t>
+      </w:r>
+      <w:r>
+        <w:rPr>
+          <w:rStyle w:val="StringTok"/>
+        </w:rPr>
+        <w:t xml:space="preserve">" "</w:t>
+      </w:r>
+      <w:r>
+        <w:rPr>
+          <w:rStyle w:val="NormalTok"/>
+        </w:rPr>
+        <w:t xml:space="preserve"> sv </w:t>
+      </w:r>
+      <w:r>
+        <w:rPr>
+          <w:rStyle w:val="OperatorTok"/>
+        </w:rPr>
+        <w:t xml:space="preserve">@</w:t>
+      </w:r>
+      <w:r>
+        <w:rPr>
+          <w:rStyle w:val="NormalTok"/>
+        </w:rPr>
+        <w:t xml:space="preserve">[;</w:t>
+      </w:r>
+      <w:r>
+        <w:rPr>
+          <w:rStyle w:val="DecValTok"/>
+        </w:rPr>
+        <w:t xml:space="preserve">2</w:t>
+      </w:r>
+      <w:r>
+        <w:rPr>
+          <w:rStyle w:val="NormalTok"/>
+        </w:rPr>
+        <w:t xml:space="preserve"> </w:t>
+      </w:r>
+      <w:r>
+        <w:rPr>
+          <w:rStyle w:val="DecValTok"/>
+        </w:rPr>
+        <w:t xml:space="preserve">0</w:t>
+      </w:r>
+      <w:r>
+        <w:rPr>
+          <w:rStyle w:val="NormalTok"/>
+        </w:rPr>
+        <w:t xml:space="preserve"> </w:t>
+      </w:r>
+      <w:r>
+        <w:rPr>
+          <w:rStyle w:val="DecValTok"/>
+        </w:rPr>
+        <w:t xml:space="preserve">1</w:t>
+      </w:r>
+      <w:r>
+        <w:rPr>
+          <w:rStyle w:val="NormalTok"/>
+        </w:rPr>
+        <w:t xml:space="preserve">] </w:t>
+      </w:r>
+      <w:r>
+        <w:rPr>
+          <w:rStyle w:val="StringTok"/>
+        </w:rPr>
+        <w:t xml:space="preserve">" "</w:t>
+      </w:r>
+      <w:r>
+        <w:rPr>
+          <w:rStyle w:val="NormalTok"/>
+        </w:rPr>
+        <w:t xml:space="preserve"> vs </w:t>
+      </w:r>
+      <w:r>
+        <w:rPr>
+          <w:rStyle w:val="StringTok"/>
+        </w:rPr>
+        <w:t xml:space="preserve">"November 30 2018"</w:t>
+      </w:r>
+    </w:p>
+    <w:p>
+      <w:pPr>
+        <w:pStyle w:val="SourceCode"/>
+      </w:pPr>
+      <w:r>
+        <w:rPr>
+          <w:rStyle w:val="VerbatimChar"/>
+        </w:rPr>
+        <w:t xml:space="preserve">2018.11.30</w:t>
+      </w:r>
+    </w:p>
+    <w:p>
+      <w:pPr>
+        <w:pStyle w:val="SourceCode"/>
+      </w:pPr>
+      <w:r>
+        <w:rPr>
+          <w:rStyle w:val="OperatorTok"/>
+        </w:rPr>
+        <w:t xml:space="preserve">/</w:t>
+      </w:r>
+      <w:r>
+        <w:rPr>
+          <w:rStyle w:val="ErrorTok"/>
+        </w:rPr>
+        <w:t xml:space="preserve">/</w:t>
+      </w:r>
+      <w:r>
+        <w:rPr>
+          <w:rStyle w:val="NormalTok"/>
+        </w:rPr>
+        <w:t xml:space="preserve">This text based cutting is not efficient</w:t>
+      </w:r>
+      <w:r>
+        <w:br w:type="textWrapping"/>
+      </w:r>
+      <w:r>
+        <w:rPr>
           <w:rStyle w:val="NormalTok"/>
         </w:rPr>
         <w:t xml:space="preserve">manyDates</w:t>
@@ -1234,7 +1985,7 @@
         <w:rPr>
           <w:rStyle w:val="CommentTok"/>
         </w:rPr>
-        <w:t xml:space="preserve">#enlist "30/12/2010"</w:t>
+        <w:t xml:space="preserve">#enlist "November 30 2018"</w:t>
       </w:r>
       <w:r>
         <w:br w:type="textWrapping"/>
@@ -1267,19 +2018,67 @@
         <w:rPr>
           <w:rStyle w:val="StringTok"/>
         </w:rPr>
-        <w:t xml:space="preserve">"."</w:t>
-      </w:r>
-      <w:r>
-        <w:rPr>
-          <w:rStyle w:val="NormalTok"/>
-        </w:rPr>
-        <w:t xml:space="preserve"> sv reverse </w:t>
-      </w:r>
-      <w:r>
-        <w:rPr>
-          <w:rStyle w:val="StringTok"/>
-        </w:rPr>
-        <w:t xml:space="preserve">"/"</w:t>
+        <w:t xml:space="preserve">" "</w:t>
+      </w:r>
+      <w:r>
+        <w:rPr>
+          <w:rStyle w:val="NormalTok"/>
+        </w:rPr>
+        <w:t xml:space="preserve"> sv </w:t>
+      </w:r>
+      <w:r>
+        <w:rPr>
+          <w:rStyle w:val="OperatorTok"/>
+        </w:rPr>
+        <w:t xml:space="preserve">@</w:t>
+      </w:r>
+      <w:r>
+        <w:rPr>
+          <w:rStyle w:val="NormalTok"/>
+        </w:rPr>
+        <w:t xml:space="preserve">[;</w:t>
+      </w:r>
+      <w:r>
+        <w:rPr>
+          <w:rStyle w:val="DecValTok"/>
+        </w:rPr>
+        <w:t xml:space="preserve">2</w:t>
+      </w:r>
+      <w:r>
+        <w:rPr>
+          <w:rStyle w:val="NormalTok"/>
+        </w:rPr>
+        <w:t xml:space="preserve"> </w:t>
+      </w:r>
+      <w:r>
+        <w:rPr>
+          <w:rStyle w:val="DecValTok"/>
+        </w:rPr>
+        <w:t xml:space="preserve">0</w:t>
+      </w:r>
+      <w:r>
+        <w:rPr>
+          <w:rStyle w:val="NormalTok"/>
+        </w:rPr>
+        <w:t xml:space="preserve"> </w:t>
+      </w:r>
+      <w:r>
+        <w:rPr>
+          <w:rStyle w:val="DecValTok"/>
+        </w:rPr>
+        <w:t xml:space="preserve">1</w:t>
+      </w:r>
+      <w:r>
+        <w:rPr>
+          <w:rStyle w:val="NormalTok"/>
+        </w:rPr>
+        <w:t xml:space="preserve">] </w:t>
+      </w:r>
+      <w:r>
+        <w:rPr>
+          <w:rStyle w:val="StringTok"/>
+        </w:rPr>
+        <w:t xml:space="preserve">" "</w:t>
       </w:r>
       <w:r>
         <w:rPr>
@@ -1296,7 +2095,7 @@
         <w:rPr>
           <w:rStyle w:val="VerbatimChar"/>
         </w:rPr>
-        <w:t xml:space="preserve">142</w:t>
+        <w:t xml:space="preserve">166</w:t>
       </w:r>
     </w:p>
     <w:p>
@@ -1305,30 +2104,331 @@
       </w:pPr>
       <w:r>
         <w:rPr>
-          <w:rStyle w:val="NormalTok"/>
-        </w:rPr>
-        <w:t xml:space="preserve">\z </w:t>
+          <w:rStyle w:val="OperatorTok"/>
+        </w:rPr>
+        <w:t xml:space="preserve">/</w:t>
+      </w:r>
+      <w:r>
+        <w:rPr>
+          <w:rStyle w:val="ErrorTok"/>
+        </w:rPr>
+        <w:t xml:space="preserve">/</w:t>
+      </w:r>
+      <w:r>
+        <w:rPr>
+          <w:rStyle w:val="NormalTok"/>
+        </w:rPr>
+        <w:t xml:space="preserve">Switching to .Q.fu sees a huge speed up</w:t>
+      </w:r>
+      <w:r>
+        <w:br w:type="textWrapping"/>
+      </w:r>
+      <w:r>
+        <w:rPr>
+          <w:rStyle w:val="NormalTok"/>
+        </w:rPr>
+        <w:t xml:space="preserve">\t .Q.fu[{</w:t>
+      </w:r>
+      <w:r>
+        <w:rPr>
+          <w:rStyle w:val="StringTok"/>
+        </w:rPr>
+        <w:t xml:space="preserve">"D"</w:t>
+      </w:r>
+      <w:r>
+        <w:rPr>
+          <w:rStyle w:val="OperatorTok"/>
+        </w:rPr>
+        <w:t xml:space="preserve">$</w:t>
+      </w:r>
+      <w:r>
+        <w:rPr>
+          <w:rStyle w:val="NormalTok"/>
+        </w:rPr>
+        <w:t xml:space="preserve">{</w:t>
+      </w:r>
+      <w:r>
+        <w:rPr>
+          <w:rStyle w:val="StringTok"/>
+        </w:rPr>
+        <w:t xml:space="preserve">" "</w:t>
+      </w:r>
+      <w:r>
+        <w:rPr>
+          <w:rStyle w:val="NormalTok"/>
+        </w:rPr>
+        <w:t xml:space="preserve"> sv </w:t>
+      </w:r>
+      <w:r>
+        <w:rPr>
+          <w:rStyle w:val="OperatorTok"/>
+        </w:rPr>
+        <w:t xml:space="preserve">@</w:t>
+      </w:r>
+      <w:r>
+        <w:rPr>
+          <w:rStyle w:val="NormalTok"/>
+        </w:rPr>
+        <w:t xml:space="preserve">[;</w:t>
       </w:r>
       <w:r>
         <w:rPr>
           <w:rStyle w:val="DecValTok"/>
         </w:rPr>
+        <w:t xml:space="preserve">2</w:t>
+      </w:r>
+      <w:r>
+        <w:rPr>
+          <w:rStyle w:val="NormalTok"/>
+        </w:rPr>
+        <w:t xml:space="preserve"> </w:t>
+      </w:r>
+      <w:r>
+        <w:rPr>
+          <w:rStyle w:val="DecValTok"/>
+        </w:rPr>
+        <w:t xml:space="preserve">0</w:t>
+      </w:r>
+      <w:r>
+        <w:rPr>
+          <w:rStyle w:val="NormalTok"/>
+        </w:rPr>
+        <w:t xml:space="preserve"> </w:t>
+      </w:r>
+      <w:r>
+        <w:rPr>
+          <w:rStyle w:val="DecValTok"/>
+        </w:rPr>
         <w:t xml:space="preserve">1</w:t>
       </w:r>
       <w:r>
-        <w:br w:type="textWrapping"/>
-      </w:r>
-      <w:r>
-        <w:rPr>
-          <w:rStyle w:val="NormalTok"/>
-        </w:rPr>
-        <w:t xml:space="preserve">\t </w:t>
-      </w:r>
-      <w:r>
-        <w:rPr>
-          <w:rStyle w:val="StringTok"/>
-        </w:rPr>
-        <w:t xml:space="preserve">"D"</w:t>
+        <w:rPr>
+          <w:rStyle w:val="NormalTok"/>
+        </w:rPr>
+        <w:t xml:space="preserve">] </w:t>
+      </w:r>
+      <w:r>
+        <w:rPr>
+          <w:rStyle w:val="StringTok"/>
+        </w:rPr>
+        <w:t xml:space="preserve">" "</w:t>
+      </w:r>
+      <w:r>
+        <w:rPr>
+          <w:rStyle w:val="NormalTok"/>
+        </w:rPr>
+        <w:t xml:space="preserve"> vs x} each x}] manyDates</w:t>
+      </w:r>
+    </w:p>
+    <w:p>
+      <w:pPr>
+        <w:pStyle w:val="SourceCode"/>
+      </w:pPr>
+      <w:r>
+        <w:rPr>
+          <w:rStyle w:val="VerbatimChar"/>
+        </w:rPr>
+        <w:t xml:space="preserve">17</w:t>
+      </w:r>
+    </w:p>
+    <w:p>
+      <w:pPr>
+        <w:pStyle w:val="Heading3"/>
+      </w:pPr>
+      <w:bookmarkStart w:id="35" w:name="straight-line-speed-vectorised-operations"/>
+      <w:r>
+        <w:t xml:space="preserve">Straight line speed (Vectorised operations)</w:t>
+      </w:r>
+      <w:bookmarkEnd w:id="35"/>
+    </w:p>
+    <w:p>
+      <w:pPr>
+        <w:pStyle w:val="FirstParagraph"/>
+      </w:pPr>
+      <w:r>
+        <w:t xml:space="preserve">Sometimes part of parsing data requires mathematical calculations be performed.</w:t>
+      </w:r>
+      <w:r>
+        <w:t xml:space="preserve"> </w:t>
+      </w:r>
+      <w:r>
+        <w:t xml:space="preserve">A common example of this is differing epochs between languages and systems.</w:t>
+      </w:r>
+      <w:r>
+        <w:t xml:space="preserve"> </w:t>
+      </w:r>
+      <w:r>
+        <w:t xml:space="preserve">When parsing a column one may write functions which iterate through a row at a time rather than operating on the whole column.</w:t>
+      </w:r>
+      <w:r>
+        <w:t xml:space="preserve"> </w:t>
+      </w:r>
+      <w:r>
+        <w:t xml:space="preserve">This is sometimes the only choice. However if suitable kdb+ has native vector based operations which gain huge efficiency by operating on the column as a whole.</w:t>
+      </w:r>
+    </w:p>
+    <w:p>
+      <w:pPr>
+        <w:pStyle w:val="SourceCode"/>
+      </w:pPr>
+      <w:r>
+        <w:rPr>
+          <w:rStyle w:val="OperatorTok"/>
+        </w:rPr>
+        <w:t xml:space="preserve">/</w:t>
+      </w:r>
+      <w:r>
+        <w:rPr>
+          <w:rStyle w:val="ErrorTok"/>
+        </w:rPr>
+        <w:t xml:space="preserve">/</w:t>
+      </w:r>
+      <w:r>
+        <w:rPr>
+          <w:rStyle w:val="NormalTok"/>
+        </w:rPr>
+        <w:t xml:space="preserve">Assume we are given a field which is seconds since </w:t>
+      </w:r>
+      <w:r>
+        <w:rPr>
+          <w:rStyle w:val="DecValTok"/>
+        </w:rPr>
+        <w:t xml:space="preserve">1900</w:t>
+      </w:r>
+      <w:r>
+        <w:rPr>
+          <w:rStyle w:val="NormalTok"/>
+        </w:rPr>
+        <w:t xml:space="preserve">.</w:t>
+      </w:r>
+      <w:r>
+        <w:rPr>
+          <w:rStyle w:val="FloatTok"/>
+        </w:rPr>
+        <w:t xml:space="preserve">01.01</w:t>
+      </w:r>
+      <w:r>
+        <w:rPr>
+          <w:rStyle w:val="NormalTok"/>
+        </w:rPr>
+        <w:t xml:space="preserve">D00</w:t>
+      </w:r>
+      <w:r>
+        <w:br w:type="textWrapping"/>
+      </w:r>
+      <w:r>
+        <w:rPr>
+          <w:rStyle w:val="OperatorTok"/>
+        </w:rPr>
+        <w:t xml:space="preserve">/</w:t>
+      </w:r>
+      <w:r>
+        <w:rPr>
+          <w:rStyle w:val="ErrorTok"/>
+        </w:rPr>
+        <w:t xml:space="preserve">/</w:t>
+      </w:r>
+      <w:r>
+        <w:rPr>
+          <w:rStyle w:val="StringTok"/>
+        </w:rPr>
+        <w:t xml:space="preserve">"3755289600"</w:t>
+      </w:r>
+      <w:r>
+        <w:br w:type="textWrapping"/>
+      </w:r>
+      <w:r>
+        <w:rPr>
+          <w:rStyle w:val="OperatorTok"/>
+        </w:rPr>
+        <w:t xml:space="preserve">/</w:t>
+      </w:r>
+      <w:r>
+        <w:rPr>
+          <w:rStyle w:val="ErrorTok"/>
+        </w:rPr>
+        <w:t xml:space="preserve">/</w:t>
+      </w:r>
+      <w:r>
+        <w:rPr>
+          <w:rStyle w:val="NormalTok"/>
+        </w:rPr>
+        <w:t xml:space="preserve">With that information we can extract what is needed from the field</w:t>
+      </w:r>
+      <w:r>
+        <w:br w:type="textWrapping"/>
+      </w:r>
+      <w:r>
+        <w:rPr>
+          <w:rStyle w:val="DecValTok"/>
+        </w:rPr>
+        <w:t xml:space="preserve">1900</w:t>
+      </w:r>
+      <w:r>
+        <w:rPr>
+          <w:rStyle w:val="NormalTok"/>
+        </w:rPr>
+        <w:t xml:space="preserve">.</w:t>
+      </w:r>
+      <w:r>
+        <w:rPr>
+          <w:rStyle w:val="FloatTok"/>
+        </w:rPr>
+        <w:t xml:space="preserve">01.01</w:t>
+      </w:r>
+      <w:r>
+        <w:rPr>
+          <w:rStyle w:val="NormalTok"/>
+        </w:rPr>
+        <w:t xml:space="preserve">D00</w:t>
+      </w:r>
+      <w:r>
+        <w:rPr>
+          <w:rStyle w:val="OperatorTok"/>
+        </w:rPr>
+        <w:t xml:space="preserve">+</w:t>
+      </w:r>
+      <w:r>
+        <w:rPr>
+          <w:rStyle w:val="NormalTok"/>
+        </w:rPr>
+        <w:t xml:space="preserve">0D00</w:t>
+      </w:r>
+      <w:r>
+        <w:rPr>
+          <w:rStyle w:val="OperatorTok"/>
+        </w:rPr>
+        <w:t xml:space="preserve">:</w:t>
+      </w:r>
+      <w:r>
+        <w:rPr>
+          <w:rStyle w:val="DecValTok"/>
+        </w:rPr>
+        <w:t xml:space="preserve">00</w:t>
+      </w:r>
+      <w:r>
+        <w:rPr>
+          <w:rStyle w:val="OperatorTok"/>
+        </w:rPr>
+        <w:t xml:space="preserve">:</w:t>
+      </w:r>
+      <w:r>
+        <w:rPr>
+          <w:rStyle w:val="DecValTok"/>
+        </w:rPr>
+        <w:t xml:space="preserve">01</w:t>
+      </w:r>
+      <w:r>
+        <w:rPr>
+          <w:rStyle w:val="OperatorTok"/>
+        </w:rPr>
+        <w:t xml:space="preserve">*</w:t>
+      </w:r>
+      <w:r>
+        <w:rPr>
+          <w:rStyle w:val="StringTok"/>
+        </w:rPr>
+        <w:t xml:space="preserve">"J"</w:t>
       </w:r>
       <w:r>
         <w:rPr>
@@ -1338,9 +2438,9 @@
       </w:r>
       <w:r>
         <w:rPr>
-          <w:rStyle w:val="NormalTok"/>
-        </w:rPr>
-        <w:t xml:space="preserve">manyDates</w:t>
+          <w:rStyle w:val="StringTok"/>
+        </w:rPr>
+        <w:t xml:space="preserve">"3755289600"</w:t>
       </w:r>
     </w:p>
     <w:p>
@@ -1351,25 +2451,384 @@
         <w:rPr>
           <w:rStyle w:val="VerbatimChar"/>
         </w:rPr>
-        <w:t xml:space="preserve">7</w:t>
+        <w:t xml:space="preserve">2019.01.01D00:00:00.000000000</w:t>
+      </w:r>
+    </w:p>
+    <w:p>
+      <w:pPr>
+        <w:pStyle w:val="SourceCode"/>
+      </w:pPr>
+      <w:r>
+        <w:rPr>
+          <w:rStyle w:val="OperatorTok"/>
+        </w:rPr>
+        <w:t xml:space="preserve">/</w:t>
+      </w:r>
+      <w:r>
+        <w:rPr>
+          <w:rStyle w:val="ErrorTok"/>
+        </w:rPr>
+        <w:t xml:space="preserve">/</w:t>
+      </w:r>
+      <w:r>
+        <w:rPr>
+          <w:rStyle w:val="NormalTok"/>
+        </w:rPr>
+        <w:t xml:space="preserve">If may be tempting to write a </w:t>
+      </w:r>
+      <w:r>
+        <w:rPr>
+          <w:rStyle w:val="ControlFlowTok"/>
+        </w:rPr>
+        <w:t xml:space="preserve">function</w:t>
+      </w:r>
+      <w:r>
+        <w:rPr>
+          <w:rStyle w:val="NormalTok"/>
+        </w:rPr>
+        <w:t xml:space="preserve"> and iterate through the data</w:t>
+      </w:r>
+      <w:r>
+        <w:br w:type="textWrapping"/>
+      </w:r>
+      <w:r>
+        <w:rPr>
+          <w:rStyle w:val="NormalTok"/>
+        </w:rPr>
+        <w:t xml:space="preserve">manyTimes</w:t>
+      </w:r>
+      <w:r>
+        <w:rPr>
+          <w:rStyle w:val="OperatorTok"/>
+        </w:rPr>
+        <w:t xml:space="preserve">:</w:t>
+      </w:r>
+      <w:r>
+        <w:rPr>
+          <w:rStyle w:val="DecValTok"/>
+        </w:rPr>
+        <w:t xml:space="preserve">1000000</w:t>
+      </w:r>
+      <w:r>
+        <w:rPr>
+          <w:rStyle w:val="CommentTok"/>
+        </w:rPr>
+        <w:t xml:space="preserve">#enlist "3755289600"</w:t>
+      </w:r>
+      <w:r>
+        <w:br w:type="textWrapping"/>
+      </w:r>
+      <w:r>
+        <w:rPr>
+          <w:rStyle w:val="NormalTok"/>
+        </w:rPr>
+        <w:t xml:space="preserve">\t {</w:t>
+      </w:r>
+      <w:r>
+        <w:rPr>
+          <w:rStyle w:val="DecValTok"/>
+        </w:rPr>
+        <w:t xml:space="preserve">1900</w:t>
+      </w:r>
+      <w:r>
+        <w:rPr>
+          <w:rStyle w:val="NormalTok"/>
+        </w:rPr>
+        <w:t xml:space="preserve">.</w:t>
+      </w:r>
+      <w:r>
+        <w:rPr>
+          <w:rStyle w:val="FloatTok"/>
+        </w:rPr>
+        <w:t xml:space="preserve">01.01</w:t>
+      </w:r>
+      <w:r>
+        <w:rPr>
+          <w:rStyle w:val="NormalTok"/>
+        </w:rPr>
+        <w:t xml:space="preserve">D00</w:t>
+      </w:r>
+      <w:r>
+        <w:rPr>
+          <w:rStyle w:val="OperatorTok"/>
+        </w:rPr>
+        <w:t xml:space="preserve">+</w:t>
+      </w:r>
+      <w:r>
+        <w:rPr>
+          <w:rStyle w:val="NormalTok"/>
+        </w:rPr>
+        <w:t xml:space="preserve">0D00</w:t>
+      </w:r>
+      <w:r>
+        <w:rPr>
+          <w:rStyle w:val="OperatorTok"/>
+        </w:rPr>
+        <w:t xml:space="preserve">:</w:t>
+      </w:r>
+      <w:r>
+        <w:rPr>
+          <w:rStyle w:val="DecValTok"/>
+        </w:rPr>
+        <w:t xml:space="preserve">00</w:t>
+      </w:r>
+      <w:r>
+        <w:rPr>
+          <w:rStyle w:val="OperatorTok"/>
+        </w:rPr>
+        <w:t xml:space="preserve">:</w:t>
+      </w:r>
+      <w:r>
+        <w:rPr>
+          <w:rStyle w:val="DecValTok"/>
+        </w:rPr>
+        <w:t xml:space="preserve">01</w:t>
+      </w:r>
+      <w:r>
+        <w:rPr>
+          <w:rStyle w:val="OperatorTok"/>
+        </w:rPr>
+        <w:t xml:space="preserve">*</w:t>
+      </w:r>
+      <w:r>
+        <w:rPr>
+          <w:rStyle w:val="StringTok"/>
+        </w:rPr>
+        <w:t xml:space="preserve">"J"</w:t>
+      </w:r>
+      <w:r>
+        <w:rPr>
+          <w:rStyle w:val="OperatorTok"/>
+        </w:rPr>
+        <w:t xml:space="preserve">$</w:t>
+      </w:r>
+      <w:r>
+        <w:rPr>
+          <w:rStyle w:val="NormalTok"/>
+        </w:rPr>
+        <w:t xml:space="preserve">x} each manyTimes</w:t>
+      </w:r>
+      <w:r>
+        <w:br w:type="textWrapping"/>
+      </w:r>
+      <w:r>
+        <w:rPr>
+          <w:rStyle w:val="OperatorTok"/>
+        </w:rPr>
+        <w:t xml:space="preserve">/</w:t>
+      </w:r>
+      <w:r>
+        <w:rPr>
+          <w:rStyle w:val="ErrorTok"/>
+        </w:rPr>
+        <w:t xml:space="preserve">/</w:t>
+      </w:r>
+      <w:r>
+        <w:rPr>
+          <w:rStyle w:val="NormalTok"/>
+        </w:rPr>
+        <w:t xml:space="preserve">But this will perform poorly</w:t>
+      </w:r>
+    </w:p>
+    <w:p>
+      <w:pPr>
+        <w:pStyle w:val="SourceCode"/>
+      </w:pPr>
+      <w:r>
+        <w:rPr>
+          <w:rStyle w:val="VerbatimChar"/>
+        </w:rPr>
+        <w:t xml:space="preserve">593</w:t>
+      </w:r>
+    </w:p>
+    <w:p>
+      <w:pPr>
+        <w:pStyle w:val="SourceCode"/>
+      </w:pPr>
+      <w:r>
+        <w:rPr>
+          <w:rStyle w:val="OperatorTok"/>
+        </w:rPr>
+        <w:t xml:space="preserve">/</w:t>
+      </w:r>
+      <w:r>
+        <w:rPr>
+          <w:rStyle w:val="ErrorTok"/>
+        </w:rPr>
+        <w:t xml:space="preserve">/</w:t>
+      </w:r>
+      <w:r>
+        <w:rPr>
+          <w:rStyle w:val="NormalTok"/>
+        </w:rPr>
+        <w:t xml:space="preserve">It serves better to write functions which accept lists</w:t>
+      </w:r>
+      <w:r>
+        <w:br w:type="textWrapping"/>
+      </w:r>
+      <w:r>
+        <w:rPr>
+          <w:rStyle w:val="OperatorTok"/>
+        </w:rPr>
+        <w:t xml:space="preserve">/</w:t>
+      </w:r>
+      <w:r>
+        <w:rPr>
+          <w:rStyle w:val="ErrorTok"/>
+        </w:rPr>
+        <w:t xml:space="preserve">/</w:t>
+      </w:r>
+      <w:r>
+        <w:rPr>
+          <w:rStyle w:val="NormalTok"/>
+        </w:rPr>
+        <w:t xml:space="preserve">This allows you to take advantage of vector based numeric operators </w:t>
+      </w:r>
+      <w:r>
+        <w:rPr>
+          <w:rStyle w:val="ControlFlowTok"/>
+        </w:rPr>
+        <w:t xml:space="preserve">in</w:t>
+      </w:r>
+      <w:r>
+        <w:rPr>
+          <w:rStyle w:val="NormalTok"/>
+        </w:rPr>
+        <w:t xml:space="preserve"> cases like this</w:t>
+      </w:r>
+      <w:r>
+        <w:br w:type="textWrapping"/>
+      </w:r>
+      <w:r>
+        <w:rPr>
+          <w:rStyle w:val="NormalTok"/>
+        </w:rPr>
+        <w:t xml:space="preserve">\t {</w:t>
+      </w:r>
+      <w:r>
+        <w:rPr>
+          <w:rStyle w:val="DecValTok"/>
+        </w:rPr>
+        <w:t xml:space="preserve">1900</w:t>
+      </w:r>
+      <w:r>
+        <w:rPr>
+          <w:rStyle w:val="NormalTok"/>
+        </w:rPr>
+        <w:t xml:space="preserve">.</w:t>
+      </w:r>
+      <w:r>
+        <w:rPr>
+          <w:rStyle w:val="FloatTok"/>
+        </w:rPr>
+        <w:t xml:space="preserve">01.01</w:t>
+      </w:r>
+      <w:r>
+        <w:rPr>
+          <w:rStyle w:val="NormalTok"/>
+        </w:rPr>
+        <w:t xml:space="preserve">D00</w:t>
+      </w:r>
+      <w:r>
+        <w:rPr>
+          <w:rStyle w:val="OperatorTok"/>
+        </w:rPr>
+        <w:t xml:space="preserve">+</w:t>
+      </w:r>
+      <w:r>
+        <w:rPr>
+          <w:rStyle w:val="NormalTok"/>
+        </w:rPr>
+        <w:t xml:space="preserve">0D00</w:t>
+      </w:r>
+      <w:r>
+        <w:rPr>
+          <w:rStyle w:val="OperatorTok"/>
+        </w:rPr>
+        <w:t xml:space="preserve">:</w:t>
+      </w:r>
+      <w:r>
+        <w:rPr>
+          <w:rStyle w:val="DecValTok"/>
+        </w:rPr>
+        <w:t xml:space="preserve">00</w:t>
+      </w:r>
+      <w:r>
+        <w:rPr>
+          <w:rStyle w:val="OperatorTok"/>
+        </w:rPr>
+        <w:t xml:space="preserve">:</w:t>
+      </w:r>
+      <w:r>
+        <w:rPr>
+          <w:rStyle w:val="DecValTok"/>
+        </w:rPr>
+        <w:t xml:space="preserve">01</w:t>
+      </w:r>
+      <w:r>
+        <w:rPr>
+          <w:rStyle w:val="OperatorTok"/>
+        </w:rPr>
+        <w:t xml:space="preserve">*</w:t>
+      </w:r>
+      <w:r>
+        <w:rPr>
+          <w:rStyle w:val="StringTok"/>
+        </w:rPr>
+        <w:t xml:space="preserve">"J"</w:t>
+      </w:r>
+      <w:r>
+        <w:rPr>
+          <w:rStyle w:val="OperatorTok"/>
+        </w:rPr>
+        <w:t xml:space="preserve">$</w:t>
+      </w:r>
+      <w:r>
+        <w:rPr>
+          <w:rStyle w:val="NormalTok"/>
+        </w:rPr>
+        <w:t xml:space="preserve">x} manyTimes</w:t>
+      </w:r>
+    </w:p>
+    <w:p>
+      <w:pPr>
+        <w:pStyle w:val="SourceCode"/>
+      </w:pPr>
+      <w:r>
+        <w:rPr>
+          <w:rStyle w:val="VerbatimChar"/>
+        </w:rPr>
+        <w:t xml:space="preserve">34</w:t>
       </w:r>
     </w:p>
     <w:p>
       <w:pPr>
         <w:pStyle w:val="Heading3"/>
       </w:pPr>
-      <w:bookmarkStart w:id="31" w:name="other-accepted-formats"/>
-      <w:r>
-        <w:t xml:space="preserve">Other accepted formats</w:t>
-      </w:r>
-      <w:bookmarkEnd w:id="31"/>
+      <w:bookmarkStart w:id="36" w:name="skip-the-middle-man-named-pipes"/>
+      <w:r>
+        <w:t xml:space="preserve">Skip the middle man (Named pipes)</w:t>
+      </w:r>
+      <w:bookmarkEnd w:id="36"/>
     </w:p>
     <w:p>
       <w:pPr>
         <w:pStyle w:val="FirstParagraph"/>
       </w:pPr>
       <w:r>
-        <w:t xml:space="preserve">Many other formats can be parsed by kdb+.</w:t>
+        <w:t xml:space="preserve">Often plain text files will come compressed. This requires them to be:</w:t>
+      </w:r>
+      <w:r>
+        <w:t xml:space="preserve"> </w:t>
+      </w:r>
+      <w:r>
+        <w:t xml:space="preserve">1. Decompressed to disk in full</w:t>
+      </w:r>
+      <w:r>
+        <w:t xml:space="preserve"> </w:t>
+      </w:r>
+      <w:r>
+        <w:t xml:space="preserve">2. Ingested from disk</w:t>
       </w:r>
     </w:p>
     <w:p>
@@ -1377,1417 +2836,43 @@
         <w:pStyle w:val="BodyText"/>
       </w:pPr>
       <w:r>
-        <w:t xml:space="preserve">A selection:</w:t>
-      </w:r>
-    </w:p>
-    <w:p>
-      <w:pPr>
-        <w:pStyle w:val="SourceCode"/>
-      </w:pPr>
-      <w:r>
-        <w:rPr>
-          <w:rStyle w:val="StringTok"/>
-        </w:rPr>
-        <w:t xml:space="preserve">"D"</w:t>
-      </w:r>
-      <w:r>
-        <w:rPr>
-          <w:rStyle w:val="OperatorTok"/>
-        </w:rPr>
-        <w:t xml:space="preserve">$</w:t>
-      </w:r>
-      <w:r>
-        <w:rPr>
-          <w:rStyle w:val="StringTok"/>
-        </w:rPr>
-        <w:t xml:space="preserve">"2018-12-30"</w:t>
-      </w:r>
-    </w:p>
-    <w:p>
-      <w:pPr>
-        <w:pStyle w:val="SourceCode"/>
-      </w:pPr>
-      <w:r>
-        <w:rPr>
-          <w:rStyle w:val="VerbatimChar"/>
-        </w:rPr>
-        <w:t xml:space="preserve">2018.12.30</w:t>
-      </w:r>
-    </w:p>
-    <w:p>
-      <w:pPr>
-        <w:pStyle w:val="SourceCode"/>
-      </w:pPr>
-      <w:r>
-        <w:rPr>
-          <w:rStyle w:val="StringTok"/>
-        </w:rPr>
-        <w:t xml:space="preserve">"D"</w:t>
-      </w:r>
-      <w:r>
-        <w:rPr>
-          <w:rStyle w:val="OperatorTok"/>
-        </w:rPr>
-        <w:t xml:space="preserve">$</w:t>
-      </w:r>
-      <w:r>
-        <w:rPr>
-          <w:rStyle w:val="StringTok"/>
-        </w:rPr>
-        <w:t xml:space="preserve">"2018 Jan 30"</w:t>
-      </w:r>
-    </w:p>
-    <w:p>
-      <w:pPr>
-        <w:pStyle w:val="SourceCode"/>
-      </w:pPr>
-      <w:r>
-        <w:rPr>
-          <w:rStyle w:val="VerbatimChar"/>
-        </w:rPr>
-        <w:t xml:space="preserve">2018.01.30</w:t>
-      </w:r>
-    </w:p>
-    <w:p>
-      <w:pPr>
-        <w:pStyle w:val="SourceCode"/>
-      </w:pPr>
-      <w:r>
-        <w:rPr>
-          <w:rStyle w:val="StringTok"/>
-        </w:rPr>
-        <w:t xml:space="preserve">"D"</w:t>
-      </w:r>
-      <w:r>
-        <w:rPr>
-          <w:rStyle w:val="OperatorTok"/>
-        </w:rPr>
-        <w:t xml:space="preserve">$</w:t>
-      </w:r>
-      <w:r>
-        <w:rPr>
-          <w:rStyle w:val="StringTok"/>
-        </w:rPr>
-        <w:t xml:space="preserve">"2018 January 30"</w:t>
-      </w:r>
-    </w:p>
-    <w:p>
-      <w:pPr>
-        <w:pStyle w:val="SourceCode"/>
-      </w:pPr>
-      <w:r>
-        <w:rPr>
-          <w:rStyle w:val="VerbatimChar"/>
-        </w:rPr>
-        <w:t xml:space="preserve">2018.01.30</w:t>
-      </w:r>
-    </w:p>
-    <w:p>
-      <w:pPr>
-        <w:pStyle w:val="SourceCode"/>
-      </w:pPr>
-      <w:r>
-        <w:rPr>
-          <w:rStyle w:val="StringTok"/>
-        </w:rPr>
-        <w:t xml:space="preserve">"P"</w:t>
-      </w:r>
-      <w:r>
-        <w:rPr>
-          <w:rStyle w:val="OperatorTok"/>
-        </w:rPr>
-        <w:t xml:space="preserve">$</w:t>
-      </w:r>
-      <w:r>
-        <w:rPr>
-          <w:rStyle w:val="StringTok"/>
-        </w:rPr>
-        <w:t xml:space="preserve">"1546300800"</w:t>
-      </w:r>
-      <w:r>
-        <w:rPr>
-          <w:rStyle w:val="NormalTok"/>
-        </w:rPr>
-        <w:t xml:space="preserve"> </w:t>
-      </w:r>
-      <w:r>
-        <w:rPr>
-          <w:rStyle w:val="OperatorTok"/>
-        </w:rPr>
-        <w:t xml:space="preserve">/</w:t>
-      </w:r>
-      <w:r>
-        <w:rPr>
-          <w:rStyle w:val="ErrorTok"/>
-        </w:rPr>
-        <w:t xml:space="preserve">/</w:t>
-      </w:r>
-      <w:r>
-        <w:rPr>
-          <w:rStyle w:val="NormalTok"/>
-        </w:rPr>
-        <w:t xml:space="preserve">Unix epoch</w:t>
-      </w:r>
-    </w:p>
-    <w:p>
-      <w:pPr>
-        <w:pStyle w:val="SourceCode"/>
-      </w:pPr>
-      <w:r>
-        <w:rPr>
-          <w:rStyle w:val="VerbatimChar"/>
-        </w:rPr>
-        <w:t xml:space="preserve">2019.01.01D00:00:00.000000000</w:t>
-      </w:r>
-    </w:p>
-    <w:p>
-      <w:pPr>
-        <w:pStyle w:val="SourceCode"/>
-      </w:pPr>
-      <w:r>
-        <w:rPr>
-          <w:rStyle w:val="OperatorTok"/>
-        </w:rPr>
-        <w:t xml:space="preserve">/</w:t>
-      </w:r>
-      <w:r>
-        <w:rPr>
-          <w:rStyle w:val="ErrorTok"/>
-        </w:rPr>
-        <w:t xml:space="preserve">/</w:t>
-      </w:r>
-      <w:r>
-        <w:rPr>
-          <w:rStyle w:val="NormalTok"/>
-        </w:rPr>
-        <w:t xml:space="preserve">These value only parse to the deprecated datetime Z format </w:t>
-      </w:r>
-      <w:r>
-        <w:rPr>
-          <w:rStyle w:val="OperatorTok"/>
-        </w:rPr>
-        <w:t xml:space="preserve">-</w:t>
-      </w:r>
-      <w:r>
-        <w:rPr>
-          <w:rStyle w:val="StringTok"/>
-        </w:rPr>
-        <w:t xml:space="preserve"> </w:t>
-      </w:r>
-      <w:r>
-        <w:rPr>
-          <w:rStyle w:val="NormalTok"/>
-        </w:rPr>
-        <w:t xml:space="preserve">but can quickly be cast to timestamps</w:t>
-      </w:r>
-      <w:r>
-        <w:br w:type="textWrapping"/>
-      </w:r>
-      <w:r>
-        <w:rPr>
-          <w:rStyle w:val="StringTok"/>
-        </w:rPr>
-        <w:t xml:space="preserve">`</w:t>
-      </w:r>
-      <w:r>
-        <w:rPr>
-          <w:rStyle w:val="DataTypeTok"/>
-        </w:rPr>
-        <w:t xml:space="preserve">timestamp$"Z"$"2019-01-01T00:00:00.000Z"</w:t>
-      </w:r>
-    </w:p>
-    <w:p>
-      <w:pPr>
-        <w:pStyle w:val="SourceCode"/>
-      </w:pPr>
-      <w:r>
-        <w:rPr>
-          <w:rStyle w:val="VerbatimChar"/>
-        </w:rPr>
-        <w:t xml:space="preserve">2019.01.01D00:00:00.000000000</w:t>
-      </w:r>
-    </w:p>
-    <w:p>
-      <w:pPr>
-        <w:pStyle w:val="Heading2"/>
-      </w:pPr>
-      <w:bookmarkStart w:id="32" w:name="speed-and-efficiency"/>
-      <w:r>
-        <w:t xml:space="preserve">Speed and efficiency</w:t>
-      </w:r>
-      <w:bookmarkEnd w:id="32"/>
+        <w:t xml:space="preserve">This is an inefficient use of resources, as the uncompressed file will only ever be read once.</w:t>
+      </w:r>
+      <w:r>
+        <w:t xml:space="preserve"> </w:t>
+      </w:r>
+      <w:r>
+        <w:t xml:space="preserve">Named pipes allow the disk to be taken out of the equation by streaming the uncompressed data directly to kdb+</w:t>
+      </w:r>
+    </w:p>
+    <w:p>
+      <w:pPr>
+        <w:pStyle w:val="BodyText"/>
+      </w:pPr>
+      <w:r>
+        <w:t xml:space="preserve">For more information and examples see:</w:t>
+      </w:r>
+      <w:r>
+        <w:t xml:space="preserve"> </w:t>
+      </w:r>
+      <w:hyperlink r:id="rId37">
+        <w:r>
+          <w:rPr>
+            <w:rStyle w:val="Hyperlink"/>
+          </w:rPr>
+          <w:t xml:space="preserve">https://code.kx.com/q/cookbook/named-pipes/</w:t>
+        </w:r>
+      </w:hyperlink>
     </w:p>
     <w:p>
       <w:pPr>
         <w:pStyle w:val="Heading3"/>
       </w:pPr>
-      <w:bookmarkStart w:id="33" w:name="dont-do-the-same-work-twice-.q.fu"/>
-      <w:r>
-        <w:t xml:space="preserve">Don’t do the same work twice (.Q.fu)</w:t>
-      </w:r>
-      <w:bookmarkEnd w:id="33"/>
-    </w:p>
-    <w:p>
-      <w:pPr>
-        <w:pStyle w:val="FirstParagraph"/>
-      </w:pPr>
-      <w:r>
-        <w:t xml:space="preserve">There are often fields which we cannot parse natively. Parsing using custom string manipulations is a computationally intensive task.</w:t>
-      </w:r>
-      <w:r>
-        <w:t xml:space="preserve"> </w:t>
-      </w:r>
-      <w:r>
-        <w:t xml:space="preserve">One way to avoid this is by applying the function once per distinct item and mapping the result.</w:t>
-      </w:r>
-      <w:r>
-        <w:t xml:space="preserve"> </w:t>
-      </w:r>
-      <w:r>
-        <w:t xml:space="preserve">This is only suitable when the data has a smaller number of distinct elements in it.</w:t>
-      </w:r>
-      <w:r>
-        <w:t xml:space="preserve"> </w:t>
-      </w:r>
-      <w:r>
-        <w:t xml:space="preserve">.i.e for dates but not unique timestamps etc.</w:t>
-      </w:r>
-    </w:p>
-    <w:p>
-      <w:pPr>
-        <w:pStyle w:val="BodyText"/>
-      </w:pPr>
-      <w:r>
-        <w:rPr>
-          <w:rStyle w:val="VerbatimChar"/>
-        </w:rPr>
-        <w:t xml:space="preserve">.Q.fu</w:t>
-      </w:r>
-      <w:r>
-        <w:t xml:space="preserve"> </w:t>
-      </w:r>
-      <w:r>
-        <w:t xml:space="preserve">is the inbuilt function which simplifies this task</w:t>
-      </w:r>
-    </w:p>
-    <w:p>
-      <w:pPr>
-        <w:pStyle w:val="SourceCode"/>
-      </w:pPr>
-      <w:r>
-        <w:rPr>
-          <w:rStyle w:val="OperatorTok"/>
-        </w:rPr>
-        <w:t xml:space="preserve">/</w:t>
-      </w:r>
-      <w:r>
-        <w:rPr>
-          <w:rStyle w:val="ErrorTok"/>
-        </w:rPr>
-        <w:t xml:space="preserve">/</w:t>
-      </w:r>
-      <w:r>
-        <w:rPr>
-          <w:rStyle w:val="NormalTok"/>
-        </w:rPr>
-        <w:t xml:space="preserve">Take this example which will not parse</w:t>
-      </w:r>
-      <w:r>
-        <w:rPr>
-          <w:rStyle w:val="OperatorTok"/>
-        </w:rPr>
-        <w:t xml:space="preserve">:</w:t>
-      </w:r>
-      <w:r>
-        <w:br w:type="textWrapping"/>
-      </w:r>
-      <w:r>
-        <w:rPr>
-          <w:rStyle w:val="StringTok"/>
-        </w:rPr>
-        <w:t xml:space="preserve">"D"</w:t>
-      </w:r>
-      <w:r>
-        <w:rPr>
-          <w:rStyle w:val="OperatorTok"/>
-        </w:rPr>
-        <w:t xml:space="preserve">$</w:t>
-      </w:r>
-      <w:r>
-        <w:rPr>
-          <w:rStyle w:val="StringTok"/>
-        </w:rPr>
-        <w:t xml:space="preserve">"November 30 2018"</w:t>
-      </w:r>
-    </w:p>
-    <w:p>
-      <w:pPr>
-        <w:pStyle w:val="SourceCode"/>
-      </w:pPr>
-      <w:r>
-        <w:rPr>
-          <w:rStyle w:val="VerbatimChar"/>
-        </w:rPr>
-        <w:t xml:space="preserve">0Nd</w:t>
-      </w:r>
-    </w:p>
-    <w:p>
-      <w:pPr>
-        <w:pStyle w:val="SourceCode"/>
-      </w:pPr>
-      <w:r>
-        <w:rPr>
-          <w:rStyle w:val="OperatorTok"/>
-        </w:rPr>
-        <w:t xml:space="preserve">/</w:t>
-      </w:r>
-      <w:r>
-        <w:rPr>
-          <w:rStyle w:val="ErrorTok"/>
-        </w:rPr>
-        <w:t xml:space="preserve">/</w:t>
-      </w:r>
-      <w:r>
-        <w:rPr>
-          <w:rStyle w:val="NormalTok"/>
-        </w:rPr>
-        <w:t xml:space="preserve">By reordering the components it will parse</w:t>
-      </w:r>
-      <w:r>
-        <w:br w:type="textWrapping"/>
-      </w:r>
-      <w:r>
-        <w:rPr>
-          <w:rStyle w:val="StringTok"/>
-        </w:rPr>
-        <w:t xml:space="preserve">"D"</w:t>
-      </w:r>
-      <w:r>
-        <w:rPr>
-          <w:rStyle w:val="OperatorTok"/>
-        </w:rPr>
-        <w:t xml:space="preserve">$</w:t>
-      </w:r>
-      <w:r>
-        <w:rPr>
-          <w:rStyle w:val="StringTok"/>
-        </w:rPr>
-        <w:t xml:space="preserve">" "</w:t>
-      </w:r>
-      <w:r>
-        <w:rPr>
-          <w:rStyle w:val="NormalTok"/>
-        </w:rPr>
-        <w:t xml:space="preserve"> sv </w:t>
-      </w:r>
-      <w:r>
-        <w:rPr>
-          <w:rStyle w:val="OperatorTok"/>
-        </w:rPr>
-        <w:t xml:space="preserve">@</w:t>
-      </w:r>
-      <w:r>
-        <w:rPr>
-          <w:rStyle w:val="NormalTok"/>
-        </w:rPr>
-        <w:t xml:space="preserve">[;</w:t>
-      </w:r>
-      <w:r>
-        <w:rPr>
-          <w:rStyle w:val="DecValTok"/>
-        </w:rPr>
-        <w:t xml:space="preserve">2</w:t>
-      </w:r>
-      <w:r>
-        <w:rPr>
-          <w:rStyle w:val="NormalTok"/>
-        </w:rPr>
-        <w:t xml:space="preserve"> </w:t>
-      </w:r>
-      <w:r>
-        <w:rPr>
-          <w:rStyle w:val="DecValTok"/>
-        </w:rPr>
-        <w:t xml:space="preserve">0</w:t>
-      </w:r>
-      <w:r>
-        <w:rPr>
-          <w:rStyle w:val="NormalTok"/>
-        </w:rPr>
-        <w:t xml:space="preserve"> </w:t>
-      </w:r>
-      <w:r>
-        <w:rPr>
-          <w:rStyle w:val="DecValTok"/>
-        </w:rPr>
-        <w:t xml:space="preserve">1</w:t>
-      </w:r>
-      <w:r>
-        <w:rPr>
-          <w:rStyle w:val="NormalTok"/>
-        </w:rPr>
-        <w:t xml:space="preserve">] </w:t>
-      </w:r>
-      <w:r>
-        <w:rPr>
-          <w:rStyle w:val="StringTok"/>
-        </w:rPr>
-        <w:t xml:space="preserve">" "</w:t>
-      </w:r>
-      <w:r>
-        <w:rPr>
-          <w:rStyle w:val="NormalTok"/>
-        </w:rPr>
-        <w:t xml:space="preserve"> vs </w:t>
-      </w:r>
-      <w:r>
-        <w:rPr>
-          <w:rStyle w:val="StringTok"/>
-        </w:rPr>
-        <w:t xml:space="preserve">"November 30 2018"</w:t>
-      </w:r>
-    </w:p>
-    <w:p>
-      <w:pPr>
-        <w:pStyle w:val="SourceCode"/>
-      </w:pPr>
-      <w:r>
-        <w:rPr>
-          <w:rStyle w:val="VerbatimChar"/>
-        </w:rPr>
-        <w:t xml:space="preserve">2018.11.30</w:t>
-      </w:r>
-    </w:p>
-    <w:p>
-      <w:pPr>
-        <w:pStyle w:val="SourceCode"/>
-      </w:pPr>
-      <w:r>
-        <w:rPr>
-          <w:rStyle w:val="OperatorTok"/>
-        </w:rPr>
-        <w:t xml:space="preserve">/</w:t>
-      </w:r>
-      <w:r>
-        <w:rPr>
-          <w:rStyle w:val="ErrorTok"/>
-        </w:rPr>
-        <w:t xml:space="preserve">/</w:t>
-      </w:r>
-      <w:r>
-        <w:rPr>
-          <w:rStyle w:val="NormalTok"/>
-        </w:rPr>
-        <w:t xml:space="preserve">This text based cutting is not efficient</w:t>
-      </w:r>
-      <w:r>
-        <w:br w:type="textWrapping"/>
-      </w:r>
-      <w:r>
-        <w:rPr>
-          <w:rStyle w:val="NormalTok"/>
-        </w:rPr>
-        <w:t xml:space="preserve">manyDates</w:t>
-      </w:r>
-      <w:r>
-        <w:rPr>
-          <w:rStyle w:val="OperatorTok"/>
-        </w:rPr>
-        <w:t xml:space="preserve">:</w:t>
-      </w:r>
-      <w:r>
-        <w:rPr>
-          <w:rStyle w:val="DecValTok"/>
-        </w:rPr>
-        <w:t xml:space="preserve">100000</w:t>
-      </w:r>
-      <w:r>
-        <w:rPr>
-          <w:rStyle w:val="CommentTok"/>
-        </w:rPr>
-        <w:t xml:space="preserve">#enlist "November 30 2018"</w:t>
-      </w:r>
-      <w:r>
-        <w:br w:type="textWrapping"/>
-      </w:r>
-      <w:r>
-        <w:rPr>
-          <w:rStyle w:val="NormalTok"/>
-        </w:rPr>
-        <w:t xml:space="preserve">\t </w:t>
-      </w:r>
-      <w:r>
-        <w:rPr>
-          <w:rStyle w:val="StringTok"/>
-        </w:rPr>
-        <w:t xml:space="preserve">"D"</w:t>
-      </w:r>
-      <w:r>
-        <w:rPr>
-          <w:rStyle w:val="OperatorTok"/>
-        </w:rPr>
-        <w:t xml:space="preserve">$</w:t>
-      </w:r>
-      <w:r>
-        <w:rPr>
-          <w:rStyle w:val="NormalTok"/>
-        </w:rPr>
-        <w:t xml:space="preserve">{</w:t>
-      </w:r>
-      <w:r>
-        <w:rPr>
-          <w:rStyle w:val="StringTok"/>
-        </w:rPr>
-        <w:t xml:space="preserve">" "</w:t>
-      </w:r>
-      <w:r>
-        <w:rPr>
-          <w:rStyle w:val="NormalTok"/>
-        </w:rPr>
-        <w:t xml:space="preserve"> sv </w:t>
-      </w:r>
-      <w:r>
-        <w:rPr>
-          <w:rStyle w:val="OperatorTok"/>
-        </w:rPr>
-        <w:t xml:space="preserve">@</w:t>
-      </w:r>
-      <w:r>
-        <w:rPr>
-          <w:rStyle w:val="NormalTok"/>
-        </w:rPr>
-        <w:t xml:space="preserve">[;</w:t>
-      </w:r>
-      <w:r>
-        <w:rPr>
-          <w:rStyle w:val="DecValTok"/>
-        </w:rPr>
-        <w:t xml:space="preserve">2</w:t>
-      </w:r>
-      <w:r>
-        <w:rPr>
-          <w:rStyle w:val="NormalTok"/>
-        </w:rPr>
-        <w:t xml:space="preserve"> </w:t>
-      </w:r>
-      <w:r>
-        <w:rPr>
-          <w:rStyle w:val="DecValTok"/>
-        </w:rPr>
-        <w:t xml:space="preserve">0</w:t>
-      </w:r>
-      <w:r>
-        <w:rPr>
-          <w:rStyle w:val="NormalTok"/>
-        </w:rPr>
-        <w:t xml:space="preserve"> </w:t>
-      </w:r>
-      <w:r>
-        <w:rPr>
-          <w:rStyle w:val="DecValTok"/>
-        </w:rPr>
-        <w:t xml:space="preserve">1</w:t>
-      </w:r>
-      <w:r>
-        <w:rPr>
-          <w:rStyle w:val="NormalTok"/>
-        </w:rPr>
-        <w:t xml:space="preserve">] </w:t>
-      </w:r>
-      <w:r>
-        <w:rPr>
-          <w:rStyle w:val="StringTok"/>
-        </w:rPr>
-        <w:t xml:space="preserve">" "</w:t>
-      </w:r>
-      <w:r>
-        <w:rPr>
-          <w:rStyle w:val="NormalTok"/>
-        </w:rPr>
-        <w:t xml:space="preserve"> vs x} each manyDates</w:t>
-      </w:r>
-    </w:p>
-    <w:p>
-      <w:pPr>
-        <w:pStyle w:val="SourceCode"/>
-      </w:pPr>
-      <w:r>
-        <w:rPr>
-          <w:rStyle w:val="VerbatimChar"/>
-        </w:rPr>
-        <w:t xml:space="preserve">166</w:t>
-      </w:r>
-    </w:p>
-    <w:p>
-      <w:pPr>
-        <w:pStyle w:val="SourceCode"/>
-      </w:pPr>
-      <w:r>
-        <w:rPr>
-          <w:rStyle w:val="OperatorTok"/>
-        </w:rPr>
-        <w:t xml:space="preserve">/</w:t>
-      </w:r>
-      <w:r>
-        <w:rPr>
-          <w:rStyle w:val="ErrorTok"/>
-        </w:rPr>
-        <w:t xml:space="preserve">/</w:t>
-      </w:r>
-      <w:r>
-        <w:rPr>
-          <w:rStyle w:val="NormalTok"/>
-        </w:rPr>
-        <w:t xml:space="preserve">Switching to .Q.fu sees a huge speed up</w:t>
-      </w:r>
-      <w:r>
-        <w:br w:type="textWrapping"/>
-      </w:r>
-      <w:r>
-        <w:rPr>
-          <w:rStyle w:val="NormalTok"/>
-        </w:rPr>
-        <w:t xml:space="preserve">\t .Q.fu[{</w:t>
-      </w:r>
-      <w:r>
-        <w:rPr>
-          <w:rStyle w:val="StringTok"/>
-        </w:rPr>
-        <w:t xml:space="preserve">"D"</w:t>
-      </w:r>
-      <w:r>
-        <w:rPr>
-          <w:rStyle w:val="OperatorTok"/>
-        </w:rPr>
-        <w:t xml:space="preserve">$</w:t>
-      </w:r>
-      <w:r>
-        <w:rPr>
-          <w:rStyle w:val="NormalTok"/>
-        </w:rPr>
-        <w:t xml:space="preserve">{</w:t>
-      </w:r>
-      <w:r>
-        <w:rPr>
-          <w:rStyle w:val="StringTok"/>
-        </w:rPr>
-        <w:t xml:space="preserve">" "</w:t>
-      </w:r>
-      <w:r>
-        <w:rPr>
-          <w:rStyle w:val="NormalTok"/>
-        </w:rPr>
-        <w:t xml:space="preserve"> sv </w:t>
-      </w:r>
-      <w:r>
-        <w:rPr>
-          <w:rStyle w:val="OperatorTok"/>
-        </w:rPr>
-        <w:t xml:space="preserve">@</w:t>
-      </w:r>
-      <w:r>
-        <w:rPr>
-          <w:rStyle w:val="NormalTok"/>
-        </w:rPr>
-        <w:t xml:space="preserve">[;</w:t>
-      </w:r>
-      <w:r>
-        <w:rPr>
-          <w:rStyle w:val="DecValTok"/>
-        </w:rPr>
-        <w:t xml:space="preserve">2</w:t>
-      </w:r>
-      <w:r>
-        <w:rPr>
-          <w:rStyle w:val="NormalTok"/>
-        </w:rPr>
-        <w:t xml:space="preserve"> </w:t>
-      </w:r>
-      <w:r>
-        <w:rPr>
-          <w:rStyle w:val="DecValTok"/>
-        </w:rPr>
-        <w:t xml:space="preserve">0</w:t>
-      </w:r>
-      <w:r>
-        <w:rPr>
-          <w:rStyle w:val="NormalTok"/>
-        </w:rPr>
-        <w:t xml:space="preserve"> </w:t>
-      </w:r>
-      <w:r>
-        <w:rPr>
-          <w:rStyle w:val="DecValTok"/>
-        </w:rPr>
-        <w:t xml:space="preserve">1</w:t>
-      </w:r>
-      <w:r>
-        <w:rPr>
-          <w:rStyle w:val="NormalTok"/>
-        </w:rPr>
-        <w:t xml:space="preserve">] </w:t>
-      </w:r>
-      <w:r>
-        <w:rPr>
-          <w:rStyle w:val="StringTok"/>
-        </w:rPr>
-        <w:t xml:space="preserve">" "</w:t>
-      </w:r>
-      <w:r>
-        <w:rPr>
-          <w:rStyle w:val="NormalTok"/>
-        </w:rPr>
-        <w:t xml:space="preserve"> vs x} each x}] manyDates</w:t>
-      </w:r>
-    </w:p>
-    <w:p>
-      <w:pPr>
-        <w:pStyle w:val="SourceCode"/>
-      </w:pPr>
-      <w:r>
-        <w:rPr>
-          <w:rStyle w:val="VerbatimChar"/>
-        </w:rPr>
-        <w:t xml:space="preserve">17</w:t>
-      </w:r>
-    </w:p>
-    <w:p>
-      <w:pPr>
-        <w:pStyle w:val="Heading3"/>
-      </w:pPr>
-      <w:bookmarkStart w:id="34" w:name="straight-line-speed-vectorised-operations"/>
-      <w:r>
-        <w:t xml:space="preserve">Straight line speed (Vectorised operations)</w:t>
-      </w:r>
-      <w:bookmarkEnd w:id="34"/>
-    </w:p>
-    <w:p>
-      <w:pPr>
-        <w:pStyle w:val="FirstParagraph"/>
-      </w:pPr>
-      <w:r>
-        <w:t xml:space="preserve">Sometimes part of parsing data requires mathematical calculations be performed.</w:t>
-      </w:r>
-      <w:r>
-        <w:t xml:space="preserve"> </w:t>
-      </w:r>
-      <w:r>
-        <w:t xml:space="preserve">A common example of this is differing epochs between languages and systems.</w:t>
-      </w:r>
-      <w:r>
-        <w:t xml:space="preserve"> </w:t>
-      </w:r>
-      <w:r>
-        <w:t xml:space="preserve">When parsing a column one may write functions which iterate through a row at a time rather than operating on the whole column.</w:t>
-      </w:r>
-      <w:r>
-        <w:t xml:space="preserve"> </w:t>
-      </w:r>
-      <w:r>
-        <w:t xml:space="preserve">This is sometimes the only choice. However if suitable kdb+ has native vector based operations which gain huge efficiency by operating on the column as a whole.</w:t>
-      </w:r>
-    </w:p>
-    <w:p>
-      <w:pPr>
-        <w:pStyle w:val="SourceCode"/>
-      </w:pPr>
-      <w:r>
-        <w:rPr>
-          <w:rStyle w:val="OperatorTok"/>
-        </w:rPr>
-        <w:t xml:space="preserve">/</w:t>
-      </w:r>
-      <w:r>
-        <w:rPr>
-          <w:rStyle w:val="ErrorTok"/>
-        </w:rPr>
-        <w:t xml:space="preserve">/</w:t>
-      </w:r>
-      <w:r>
-        <w:rPr>
-          <w:rStyle w:val="NormalTok"/>
-        </w:rPr>
-        <w:t xml:space="preserve">Assume we are given a field which is seconds since </w:t>
-      </w:r>
-      <w:r>
-        <w:rPr>
-          <w:rStyle w:val="DecValTok"/>
-        </w:rPr>
-        <w:t xml:space="preserve">1900</w:t>
-      </w:r>
-      <w:r>
-        <w:rPr>
-          <w:rStyle w:val="NormalTok"/>
-        </w:rPr>
-        <w:t xml:space="preserve">.</w:t>
-      </w:r>
-      <w:r>
-        <w:rPr>
-          <w:rStyle w:val="FloatTok"/>
-        </w:rPr>
-        <w:t xml:space="preserve">01.01</w:t>
-      </w:r>
-      <w:r>
-        <w:rPr>
-          <w:rStyle w:val="NormalTok"/>
-        </w:rPr>
-        <w:t xml:space="preserve">D00</w:t>
-      </w:r>
-      <w:r>
-        <w:br w:type="textWrapping"/>
-      </w:r>
-      <w:r>
-        <w:rPr>
-          <w:rStyle w:val="OperatorTok"/>
-        </w:rPr>
-        <w:t xml:space="preserve">/</w:t>
-      </w:r>
-      <w:r>
-        <w:rPr>
-          <w:rStyle w:val="ErrorTok"/>
-        </w:rPr>
-        <w:t xml:space="preserve">/</w:t>
-      </w:r>
-      <w:r>
-        <w:rPr>
-          <w:rStyle w:val="StringTok"/>
-        </w:rPr>
-        <w:t xml:space="preserve">"3755289600"</w:t>
-      </w:r>
-      <w:r>
-        <w:br w:type="textWrapping"/>
-      </w:r>
-      <w:r>
-        <w:rPr>
-          <w:rStyle w:val="OperatorTok"/>
-        </w:rPr>
-        <w:t xml:space="preserve">/</w:t>
-      </w:r>
-      <w:r>
-        <w:rPr>
-          <w:rStyle w:val="ErrorTok"/>
-        </w:rPr>
-        <w:t xml:space="preserve">/</w:t>
-      </w:r>
-      <w:r>
-        <w:rPr>
-          <w:rStyle w:val="NormalTok"/>
-        </w:rPr>
-        <w:t xml:space="preserve">With that information we can extract what is needed from the field</w:t>
-      </w:r>
-      <w:r>
-        <w:br w:type="textWrapping"/>
-      </w:r>
-      <w:r>
-        <w:rPr>
-          <w:rStyle w:val="DecValTok"/>
-        </w:rPr>
-        <w:t xml:space="preserve">1900</w:t>
-      </w:r>
-      <w:r>
-        <w:rPr>
-          <w:rStyle w:val="NormalTok"/>
-        </w:rPr>
-        <w:t xml:space="preserve">.</w:t>
-      </w:r>
-      <w:r>
-        <w:rPr>
-          <w:rStyle w:val="FloatTok"/>
-        </w:rPr>
-        <w:t xml:space="preserve">01.01</w:t>
-      </w:r>
-      <w:r>
-        <w:rPr>
-          <w:rStyle w:val="NormalTok"/>
-        </w:rPr>
-        <w:t xml:space="preserve">D00</w:t>
-      </w:r>
-      <w:r>
-        <w:rPr>
-          <w:rStyle w:val="OperatorTok"/>
-        </w:rPr>
-        <w:t xml:space="preserve">+</w:t>
-      </w:r>
-      <w:r>
-        <w:rPr>
-          <w:rStyle w:val="NormalTok"/>
-        </w:rPr>
-        <w:t xml:space="preserve">0D00</w:t>
-      </w:r>
-      <w:r>
-        <w:rPr>
-          <w:rStyle w:val="OperatorTok"/>
-        </w:rPr>
-        <w:t xml:space="preserve">:</w:t>
-      </w:r>
-      <w:r>
-        <w:rPr>
-          <w:rStyle w:val="DecValTok"/>
-        </w:rPr>
-        <w:t xml:space="preserve">00</w:t>
-      </w:r>
-      <w:r>
-        <w:rPr>
-          <w:rStyle w:val="OperatorTok"/>
-        </w:rPr>
-        <w:t xml:space="preserve">:</w:t>
-      </w:r>
-      <w:r>
-        <w:rPr>
-          <w:rStyle w:val="DecValTok"/>
-        </w:rPr>
-        <w:t xml:space="preserve">01</w:t>
-      </w:r>
-      <w:r>
-        <w:rPr>
-          <w:rStyle w:val="OperatorTok"/>
-        </w:rPr>
-        <w:t xml:space="preserve">*</w:t>
-      </w:r>
-      <w:r>
-        <w:rPr>
-          <w:rStyle w:val="StringTok"/>
-        </w:rPr>
-        <w:t xml:space="preserve">"J"</w:t>
-      </w:r>
-      <w:r>
-        <w:rPr>
-          <w:rStyle w:val="OperatorTok"/>
-        </w:rPr>
-        <w:t xml:space="preserve">$</w:t>
-      </w:r>
-      <w:r>
-        <w:rPr>
-          <w:rStyle w:val="StringTok"/>
-        </w:rPr>
-        <w:t xml:space="preserve">"3755289600"</w:t>
-      </w:r>
-    </w:p>
-    <w:p>
-      <w:pPr>
-        <w:pStyle w:val="SourceCode"/>
-      </w:pPr>
-      <w:r>
-        <w:rPr>
-          <w:rStyle w:val="VerbatimChar"/>
-        </w:rPr>
-        <w:t xml:space="preserve">2019.01.01D00:00:00.000000000</w:t>
-      </w:r>
-    </w:p>
-    <w:p>
-      <w:pPr>
-        <w:pStyle w:val="SourceCode"/>
-      </w:pPr>
-      <w:r>
-        <w:rPr>
-          <w:rStyle w:val="OperatorTok"/>
-        </w:rPr>
-        <w:t xml:space="preserve">/</w:t>
-      </w:r>
-      <w:r>
-        <w:rPr>
-          <w:rStyle w:val="ErrorTok"/>
-        </w:rPr>
-        <w:t xml:space="preserve">/</w:t>
-      </w:r>
-      <w:r>
-        <w:rPr>
-          <w:rStyle w:val="NormalTok"/>
-        </w:rPr>
-        <w:t xml:space="preserve">If may be tempting to write a </w:t>
-      </w:r>
-      <w:r>
-        <w:rPr>
-          <w:rStyle w:val="ControlFlowTok"/>
-        </w:rPr>
-        <w:t xml:space="preserve">function</w:t>
-      </w:r>
-      <w:r>
-        <w:rPr>
-          <w:rStyle w:val="NormalTok"/>
-        </w:rPr>
-        <w:t xml:space="preserve"> and iterate through the data</w:t>
-      </w:r>
-      <w:r>
-        <w:br w:type="textWrapping"/>
-      </w:r>
-      <w:r>
-        <w:rPr>
-          <w:rStyle w:val="NormalTok"/>
-        </w:rPr>
-        <w:t xml:space="preserve">manyTimes</w:t>
-      </w:r>
-      <w:r>
-        <w:rPr>
-          <w:rStyle w:val="OperatorTok"/>
-        </w:rPr>
-        <w:t xml:space="preserve">:</w:t>
-      </w:r>
-      <w:r>
-        <w:rPr>
-          <w:rStyle w:val="DecValTok"/>
-        </w:rPr>
-        <w:t xml:space="preserve">1000000</w:t>
-      </w:r>
-      <w:r>
-        <w:rPr>
-          <w:rStyle w:val="CommentTok"/>
-        </w:rPr>
-        <w:t xml:space="preserve">#enlist "3755289600"</w:t>
-      </w:r>
-      <w:r>
-        <w:br w:type="textWrapping"/>
-      </w:r>
-      <w:r>
-        <w:rPr>
-          <w:rStyle w:val="NormalTok"/>
-        </w:rPr>
-        <w:t xml:space="preserve">\t {</w:t>
-      </w:r>
-      <w:r>
-        <w:rPr>
-          <w:rStyle w:val="DecValTok"/>
-        </w:rPr>
-        <w:t xml:space="preserve">1900</w:t>
-      </w:r>
-      <w:r>
-        <w:rPr>
-          <w:rStyle w:val="NormalTok"/>
-        </w:rPr>
-        <w:t xml:space="preserve">.</w:t>
-      </w:r>
-      <w:r>
-        <w:rPr>
-          <w:rStyle w:val="FloatTok"/>
-        </w:rPr>
-        <w:t xml:space="preserve">01.01</w:t>
-      </w:r>
-      <w:r>
-        <w:rPr>
-          <w:rStyle w:val="NormalTok"/>
-        </w:rPr>
-        <w:t xml:space="preserve">D00</w:t>
-      </w:r>
-      <w:r>
-        <w:rPr>
-          <w:rStyle w:val="OperatorTok"/>
-        </w:rPr>
-        <w:t xml:space="preserve">+</w:t>
-      </w:r>
-      <w:r>
-        <w:rPr>
-          <w:rStyle w:val="NormalTok"/>
-        </w:rPr>
-        <w:t xml:space="preserve">0D00</w:t>
-      </w:r>
-      <w:r>
-        <w:rPr>
-          <w:rStyle w:val="OperatorTok"/>
-        </w:rPr>
-        <w:t xml:space="preserve">:</w:t>
-      </w:r>
-      <w:r>
-        <w:rPr>
-          <w:rStyle w:val="DecValTok"/>
-        </w:rPr>
-        <w:t xml:space="preserve">00</w:t>
-      </w:r>
-      <w:r>
-        <w:rPr>
-          <w:rStyle w:val="OperatorTok"/>
-        </w:rPr>
-        <w:t xml:space="preserve">:</w:t>
-      </w:r>
-      <w:r>
-        <w:rPr>
-          <w:rStyle w:val="DecValTok"/>
-        </w:rPr>
-        <w:t xml:space="preserve">01</w:t>
-      </w:r>
-      <w:r>
-        <w:rPr>
-          <w:rStyle w:val="OperatorTok"/>
-        </w:rPr>
-        <w:t xml:space="preserve">*</w:t>
-      </w:r>
-      <w:r>
-        <w:rPr>
-          <w:rStyle w:val="StringTok"/>
-        </w:rPr>
-        <w:t xml:space="preserve">"J"</w:t>
-      </w:r>
-      <w:r>
-        <w:rPr>
-          <w:rStyle w:val="OperatorTok"/>
-        </w:rPr>
-        <w:t xml:space="preserve">$</w:t>
-      </w:r>
-      <w:r>
-        <w:rPr>
-          <w:rStyle w:val="NormalTok"/>
-        </w:rPr>
-        <w:t xml:space="preserve">x} each manyTimes</w:t>
-      </w:r>
-      <w:r>
-        <w:br w:type="textWrapping"/>
-      </w:r>
-      <w:r>
-        <w:rPr>
-          <w:rStyle w:val="OperatorTok"/>
-        </w:rPr>
-        <w:t xml:space="preserve">/</w:t>
-      </w:r>
-      <w:r>
-        <w:rPr>
-          <w:rStyle w:val="ErrorTok"/>
-        </w:rPr>
-        <w:t xml:space="preserve">/</w:t>
-      </w:r>
-      <w:r>
-        <w:rPr>
-          <w:rStyle w:val="NormalTok"/>
-        </w:rPr>
-        <w:t xml:space="preserve">But this will perform poorly</w:t>
-      </w:r>
-    </w:p>
-    <w:p>
-      <w:pPr>
-        <w:pStyle w:val="SourceCode"/>
-      </w:pPr>
-      <w:r>
-        <w:rPr>
-          <w:rStyle w:val="VerbatimChar"/>
-        </w:rPr>
-        <w:t xml:space="preserve">593</w:t>
-      </w:r>
-    </w:p>
-    <w:p>
-      <w:pPr>
-        <w:pStyle w:val="SourceCode"/>
-      </w:pPr>
-      <w:r>
-        <w:rPr>
-          <w:rStyle w:val="OperatorTok"/>
-        </w:rPr>
-        <w:t xml:space="preserve">/</w:t>
-      </w:r>
-      <w:r>
-        <w:rPr>
-          <w:rStyle w:val="ErrorTok"/>
-        </w:rPr>
-        <w:t xml:space="preserve">/</w:t>
-      </w:r>
-      <w:r>
-        <w:rPr>
-          <w:rStyle w:val="NormalTok"/>
-        </w:rPr>
-        <w:t xml:space="preserve">It serves better to write functions which accept lists</w:t>
-      </w:r>
-      <w:r>
-        <w:br w:type="textWrapping"/>
-      </w:r>
-      <w:r>
-        <w:rPr>
-          <w:rStyle w:val="OperatorTok"/>
-        </w:rPr>
-        <w:t xml:space="preserve">/</w:t>
-      </w:r>
-      <w:r>
-        <w:rPr>
-          <w:rStyle w:val="ErrorTok"/>
-        </w:rPr>
-        <w:t xml:space="preserve">/</w:t>
-      </w:r>
-      <w:r>
-        <w:rPr>
-          <w:rStyle w:val="NormalTok"/>
-        </w:rPr>
-        <w:t xml:space="preserve">This allows you to take advantage of vector based numeric operators </w:t>
-      </w:r>
-      <w:r>
-        <w:rPr>
-          <w:rStyle w:val="ControlFlowTok"/>
-        </w:rPr>
-        <w:t xml:space="preserve">in</w:t>
-      </w:r>
-      <w:r>
-        <w:rPr>
-          <w:rStyle w:val="NormalTok"/>
-        </w:rPr>
-        <w:t xml:space="preserve"> cases like this</w:t>
-      </w:r>
-      <w:r>
-        <w:br w:type="textWrapping"/>
-      </w:r>
-      <w:r>
-        <w:rPr>
-          <w:rStyle w:val="NormalTok"/>
-        </w:rPr>
-        <w:t xml:space="preserve">\t {</w:t>
-      </w:r>
-      <w:r>
-        <w:rPr>
-          <w:rStyle w:val="DecValTok"/>
-        </w:rPr>
-        <w:t xml:space="preserve">1900</w:t>
-      </w:r>
-      <w:r>
-        <w:rPr>
-          <w:rStyle w:val="NormalTok"/>
-        </w:rPr>
-        <w:t xml:space="preserve">.</w:t>
-      </w:r>
-      <w:r>
-        <w:rPr>
-          <w:rStyle w:val="FloatTok"/>
-        </w:rPr>
-        <w:t xml:space="preserve">01.01</w:t>
-      </w:r>
-      <w:r>
-        <w:rPr>
-          <w:rStyle w:val="NormalTok"/>
-        </w:rPr>
-        <w:t xml:space="preserve">D00</w:t>
-      </w:r>
-      <w:r>
-        <w:rPr>
-          <w:rStyle w:val="OperatorTok"/>
-        </w:rPr>
-        <w:t xml:space="preserve">+</w:t>
-      </w:r>
-      <w:r>
-        <w:rPr>
-          <w:rStyle w:val="NormalTok"/>
-        </w:rPr>
-        <w:t xml:space="preserve">0D00</w:t>
-      </w:r>
-      <w:r>
-        <w:rPr>
-          <w:rStyle w:val="OperatorTok"/>
-        </w:rPr>
-        <w:t xml:space="preserve">:</w:t>
-      </w:r>
-      <w:r>
-        <w:rPr>
-          <w:rStyle w:val="DecValTok"/>
-        </w:rPr>
-        <w:t xml:space="preserve">00</w:t>
-      </w:r>
-      <w:r>
-        <w:rPr>
-          <w:rStyle w:val="OperatorTok"/>
-        </w:rPr>
-        <w:t xml:space="preserve">:</w:t>
-      </w:r>
-      <w:r>
-        <w:rPr>
-          <w:rStyle w:val="DecValTok"/>
-        </w:rPr>
-        <w:t xml:space="preserve">01</w:t>
-      </w:r>
-      <w:r>
-        <w:rPr>
-          <w:rStyle w:val="OperatorTok"/>
-        </w:rPr>
-        <w:t xml:space="preserve">*</w:t>
-      </w:r>
-      <w:r>
-        <w:rPr>
-          <w:rStyle w:val="StringTok"/>
-        </w:rPr>
-        <w:t xml:space="preserve">"J"</w:t>
-      </w:r>
-      <w:r>
-        <w:rPr>
-          <w:rStyle w:val="OperatorTok"/>
-        </w:rPr>
-        <w:t xml:space="preserve">$</w:t>
-      </w:r>
-      <w:r>
-        <w:rPr>
-          <w:rStyle w:val="NormalTok"/>
-        </w:rPr>
-        <w:t xml:space="preserve">x} manyTimes</w:t>
-      </w:r>
-    </w:p>
-    <w:p>
-      <w:pPr>
-        <w:pStyle w:val="SourceCode"/>
-      </w:pPr>
-      <w:r>
-        <w:rPr>
-          <w:rStyle w:val="VerbatimChar"/>
-        </w:rPr>
-        <w:t xml:space="preserve">34</w:t>
-      </w:r>
-    </w:p>
-    <w:p>
-      <w:pPr>
-        <w:pStyle w:val="Heading3"/>
-      </w:pPr>
-      <w:bookmarkStart w:id="35" w:name="skip-the-middle-man-named-pipes"/>
-      <w:r>
-        <w:t xml:space="preserve">Skip the middle man (Named pipes)</w:t>
-      </w:r>
-      <w:bookmarkEnd w:id="35"/>
-    </w:p>
-    <w:p>
-      <w:pPr>
-        <w:pStyle w:val="FirstParagraph"/>
-      </w:pPr>
-      <w:r>
-        <w:t xml:space="preserve">Often plain text files will come compressed. This requires them to be:</w:t>
-      </w:r>
-      <w:r>
-        <w:t xml:space="preserve"> </w:t>
-      </w:r>
-      <w:r>
-        <w:t xml:space="preserve">1. Decompressed to disk in full</w:t>
-      </w:r>
-      <w:r>
-        <w:t xml:space="preserve"> </w:t>
-      </w:r>
-      <w:r>
-        <w:t xml:space="preserve">2. Ingested from disk</w:t>
-      </w:r>
-    </w:p>
-    <w:p>
-      <w:pPr>
-        <w:pStyle w:val="BodyText"/>
-      </w:pPr>
-      <w:r>
-        <w:t xml:space="preserve">This is an inefficient use of resources, as the uncompressed file will only ever be read once.</w:t>
-      </w:r>
-      <w:r>
-        <w:t xml:space="preserve"> </w:t>
-      </w:r>
-      <w:r>
-        <w:t xml:space="preserve">Named pipes allow the disk to be taken out of the equation by streaming the uncompressed data directly to kdb+</w:t>
-      </w:r>
-    </w:p>
-    <w:p>
-      <w:pPr>
-        <w:pStyle w:val="BodyText"/>
-      </w:pPr>
-      <w:r>
-        <w:t xml:space="preserve">For more information and examples see:</w:t>
-      </w:r>
-      <w:r>
-        <w:t xml:space="preserve"> </w:t>
-      </w:r>
-      <w:r>
-        <w:t xml:space="preserve">https://code.kx.com/q/cookbook/named-pipes/</w:t>
-      </w:r>
-    </w:p>
-    <w:p>
-      <w:pPr>
-        <w:pStyle w:val="Heading3"/>
-      </w:pPr>
-      <w:bookmarkStart w:id="36" w:name="stream-it-in-.q.fs-.q.fsn-.q.fps"/>
+      <w:bookmarkStart w:id="38" w:name="stream-it-in-.q.fs-.q.fsn-.q.fps"/>
       <w:r>
         <w:t xml:space="preserve">Stream it in (.Q.fs, .Q.fsn &amp; .Q.fps)</w:t>
       </w:r>
-      <w:bookmarkEnd w:id="36"/>
+      <w:bookmarkEnd w:id="38"/>
     </w:p>
     <w:p>
       <w:pPr>
@@ -2945,9 +3030,14 @@
           <w:ilvl w:val="0"/>
         </w:numPr>
       </w:pPr>
-      <w:r>
-        <w:t xml:space="preserve">https://code.kx.com/q/ref/dotq/#qfs-streaming-algorithm</w:t>
-      </w:r>
+      <w:hyperlink r:id="rId39">
+        <w:r>
+          <w:rPr>
+            <w:rStyle w:val="Hyperlink"/>
+          </w:rPr>
+          <w:t xml:space="preserve">https://code.kx.com/q/ref/dotq/#qfs-streaming-algorithm</w:t>
+        </w:r>
+      </w:hyperlink>
     </w:p>
     <w:p>
       <w:pPr>
@@ -2957,9 +3047,14 @@
           <w:ilvl w:val="0"/>
         </w:numPr>
       </w:pPr>
-      <w:r>
-        <w:t xml:space="preserve">https://code.kx.com/q/ref/dotq/#qfsn-streaming-algorithm</w:t>
-      </w:r>
+      <w:hyperlink r:id="rId40">
+        <w:r>
+          <w:rPr>
+            <w:rStyle w:val="Hyperlink"/>
+          </w:rPr>
+          <w:t xml:space="preserve">https://code.kx.com/q/ref/dotq/#qfsn-streaming-algorithm</w:t>
+        </w:r>
+      </w:hyperlink>
     </w:p>
     <w:p>
       <w:pPr>
@@ -2969,9 +3064,14 @@
           <w:ilvl w:val="0"/>
         </w:numPr>
       </w:pPr>
-      <w:r>
-        <w:t xml:space="preserve">https://code.kx.com/q/ref/dotq/#qfps-streaming-algorithm</w:t>
-      </w:r>
+      <w:hyperlink r:id="rId41">
+        <w:r>
+          <w:rPr>
+            <w:rStyle w:val="Hyperlink"/>
+          </w:rPr>
+          <w:t xml:space="preserve">https://code.kx.com/q/ref/dotq/#qfps-streaming-algorithm</w:t>
+        </w:r>
+      </w:hyperlink>
     </w:p>
     <w:sectPr/>
   </w:body>

</xml_diff>